<commit_message>
wrote a little bit more yikes
</commit_message>
<xml_diff>
--- a/narrative/mundo-jogo.docx
+++ b/narrative/mundo-jogo.docx
@@ -66,26 +66,6 @@
     </w:p>
     <w:p>
       <w:pPr>
-        <w:pStyle w:val="PargrafodaLista"/>
-        <w:numPr>
-          <w:ilvl w:val="0"/>
-          <w:numId w:val="1"/>
-        </w:numPr>
-        <w:rPr>
-          <w:sz w:val="24"/>
-          <w:szCs w:val="24"/>
-        </w:rPr>
-      </w:pPr>
-      <w:r>
-        <w:rPr>
-          <w:sz w:val="24"/>
-          <w:szCs w:val="24"/>
-        </w:rPr>
-        <w:t>Existem florestas?</w:t>
-      </w:r>
-    </w:p>
-    <w:p>
-      <w:pPr>
         <w:rPr>
           <w:sz w:val="24"/>
           <w:szCs w:val="24"/>
@@ -162,82 +142,81 @@
           <w:sz w:val="24"/>
           <w:szCs w:val="24"/>
         </w:rPr>
+        <w:t xml:space="preserve">Faz lembrar o conceito de “holismo”, de perfeito, de algo que deve de ser compreendido na sua unicidade e totalidade, globalidade. Que, segundo o holismo, é uma forma de contemplar o mundo para a formação do ser humano, para ele tornar-se melhor. E, na verdade, esta narrativa irá contar a história de uma personagem e o seu percurso em tornar-se em alguém melhor. Além disso, se se somar os algarismos do número 17, obtém-se o número 8, que pode ser lido como “infinito”, algo perfeito, em equilíbrio e que nunca mais termina, que está sempre a repetir-se. Este infinito contém duas vertentes: por um lado, permite sugerir um tom irónico na suposta perfeição do mundo, uma vez que, apesar de “perfeito” à superfície, o mundo encontra-se infeliz, vivendo para sobreviver e para construir riqueza – exatamente o contrário do esperado, e uma pista de que o mundo está mais triste e com melancolia presente é o tempo agreste que se faz sentir todo o ano. A segunda vertente consiste em representar o estado negativo no qual o </w:t>
+      </w:r>
+      <w:r>
+        <w:rPr>
+          <w:sz w:val="24"/>
+          <w:szCs w:val="24"/>
+        </w:rPr>
+        <w:lastRenderedPageBreak/>
+        <w:t>protagonista se encontra – um loop de emoções negativas e pensamentos impróprios causados pela patologia psicológica da qual sofre: uma depressão. Este ciclo sem fim deverá, no fim de contas, ser destruído e ultrapassado ao longo da trama do jogo.</w:t>
+      </w:r>
+    </w:p>
+    <w:p>
+      <w:pPr>
+        <w:rPr>
+          <w:sz w:val="24"/>
+          <w:szCs w:val="24"/>
+        </w:rPr>
+      </w:pPr>
+      <w:r>
+        <w:rPr>
+          <w:sz w:val="24"/>
+          <w:szCs w:val="24"/>
+        </w:rPr>
+        <w:t xml:space="preserve">Ainda há quem tente plantar ilegalmente outro tipo de plantas, como flores de cerejeira, para dar um maior mais etéreo e resplandecente a toda a paisagem mórbida que se faz sentir e teima em ficar presa ao mundo real; mas é pouco provável a sua longevidade a longo prazo, mesmo esta florescendo em climas mais frios e pastagens mais íngremes como serras – as condições climatéricas são tão adversas que elas não sobrevivem muito tempo. </w:t>
+      </w:r>
+    </w:p>
+    <w:p>
+      <w:pPr>
+        <w:rPr>
+          <w:sz w:val="24"/>
+          <w:szCs w:val="24"/>
+        </w:rPr>
+      </w:pPr>
+      <w:r>
+        <w:rPr>
+          <w:sz w:val="24"/>
+          <w:szCs w:val="24"/>
+        </w:rPr>
+        <w:t>Existem, no entanto, algumas estufas por vezes nessas cidades, sobretudo nas mais ricas, nas quais são desenvolvidas em cativeiro algumas espécies de árvores, permitindo obtenção de matéria-prima e alimentação para os demais. Há quem diga que estas se localizam em antigos cemitérios, dada a elevada qualidade do subsolo, rico em nutrientes. No entanto, para a classe operária que vive em localidades mais pobres, isso não passa de boatos, pois nunca viram nada que se pareça como tal nas suas vidas, para além de que o preço de tais bens alimentares não ser possível de ser alcançado dadas as suas carteiras menosprezadas. É bem mais barato comprar-se seringas alimentares oriundas de fontes duvidosas</w:t>
+      </w:r>
+      <w:r>
+        <w:rPr>
+          <w:sz w:val="24"/>
+          <w:szCs w:val="24"/>
+        </w:rPr>
         <w:t xml:space="preserve"> </w:t>
       </w:r>
-    </w:p>
-    <w:p>
-      <w:pPr>
-        <w:rPr>
-          <w:sz w:val="24"/>
-          <w:szCs w:val="24"/>
-        </w:rPr>
-      </w:pPr>
-      <w:r>
-        <w:rPr>
-          <w:sz w:val="24"/>
-          <w:szCs w:val="24"/>
-        </w:rPr>
-        <w:t>2. Existem áreas tropicais?</w:t>
-      </w:r>
-    </w:p>
-    <w:p>
-      <w:pPr>
-        <w:rPr>
-          <w:sz w:val="24"/>
-          <w:szCs w:val="24"/>
-        </w:rPr>
-      </w:pPr>
-      <w:r>
-        <w:rPr>
-          <w:sz w:val="24"/>
-          <w:szCs w:val="24"/>
-        </w:rPr>
-        <w:t>3. Existem pastagens/planícies?</w:t>
-      </w:r>
-    </w:p>
-    <w:p>
-      <w:pPr>
-        <w:rPr>
-          <w:sz w:val="24"/>
-          <w:szCs w:val="24"/>
-        </w:rPr>
-      </w:pPr>
-      <w:r>
-        <w:rPr>
-          <w:sz w:val="24"/>
-          <w:szCs w:val="24"/>
-        </w:rPr>
-        <w:t>4. Descreva o céu noturno.</w:t>
-      </w:r>
-    </w:p>
-    <w:p>
-      <w:pPr>
-        <w:rPr>
-          <w:sz w:val="24"/>
-          <w:szCs w:val="24"/>
-        </w:rPr>
-      </w:pPr>
-      <w:r>
-        <w:rPr>
-          <w:sz w:val="24"/>
-          <w:szCs w:val="24"/>
-        </w:rPr>
-        <w:t>5. Descreva o céu durante o dia.</w:t>
-      </w:r>
-    </w:p>
-    <w:p>
-      <w:pPr>
-        <w:rPr>
-          <w:sz w:val="24"/>
-          <w:szCs w:val="24"/>
-        </w:rPr>
-      </w:pPr>
-      <w:r>
-        <w:rPr>
-          <w:sz w:val="24"/>
-          <w:szCs w:val="24"/>
-        </w:rPr>
-        <w:t>6. Existem vários sóis/luas?</w:t>
+      <w:r>
+        <w:rPr>
+          <w:sz w:val="24"/>
+          <w:szCs w:val="24"/>
+        </w:rPr>
+        <w:t xml:space="preserve">do que dar-se ao luxo de se experienciar um banquete </w:t>
+      </w:r>
+      <w:r>
+        <w:rPr>
+          <w:sz w:val="24"/>
+          <w:szCs w:val="24"/>
+        </w:rPr>
+        <w:t>com sensações paladares inimagináveis.</w:t>
+      </w:r>
+    </w:p>
+    <w:p>
+      <w:pPr>
+        <w:rPr>
+          <w:sz w:val="24"/>
+          <w:szCs w:val="24"/>
+        </w:rPr>
+      </w:pPr>
+      <w:r>
+        <w:rPr>
+          <w:sz w:val="24"/>
+          <w:szCs w:val="24"/>
+        </w:rPr>
+        <w:t>Não existem áreas tropicais na atualidade desta história. O aquecimento global é coisa do passado, pois a terra encontra-se envolvida num frio glaciar todo o ano. Chove muito pouco – a neve é bem mais comum, e nem essa ocorre regularmente e, quando isto acontece, é porque se está a desenrolar uma tempestade. O sol e a lua também são raramente vistos no céu, uma vez que este se encontra constantemente encoberto por nuvens espessas e com um tom carregado de cinzento – como se o céu fosse, a qualquer momento, chorar pelo mundo e pelo que este se tornou; mas nunca (ou quase nunca) o faz, porque tal como os habitantes, é imprescindível “brincar ao faz de conta” e manter as aparências: acreditar que tudo está bem e que todos estão bem.</w:t>
       </w:r>
     </w:p>
     <w:p>
@@ -275,8 +254,108 @@
           <w:sz w:val="24"/>
           <w:szCs w:val="24"/>
         </w:rPr>
+        <w:t>7. Como estão dispostos os continentes?</w:t>
+      </w:r>
+    </w:p>
+    <w:p>
+      <w:pPr>
+        <w:rPr>
+          <w:sz w:val="24"/>
+          <w:szCs w:val="24"/>
+        </w:rPr>
+      </w:pPr>
+      <w:r>
+        <w:rPr>
+          <w:sz w:val="24"/>
+          <w:szCs w:val="24"/>
+        </w:rPr>
+        <w:t>Atualmente está-se no ano 21</w:t>
+      </w:r>
+      <w:r>
+        <w:rPr>
+          <w:sz w:val="24"/>
+          <w:szCs w:val="24"/>
+        </w:rPr>
+        <w:t>76</w:t>
+      </w:r>
+      <w:r>
+        <w:rPr>
+          <w:sz w:val="24"/>
+          <w:szCs w:val="24"/>
+        </w:rPr>
+        <w:t xml:space="preserve">. Este ano foi estipulado como a soma entre dois números: 2112 com </w:t>
+      </w:r>
+      <w:r>
+        <w:rPr>
+          <w:sz w:val="24"/>
+          <w:szCs w:val="24"/>
+        </w:rPr>
+        <w:t>64</w:t>
+      </w:r>
+      <w:r>
+        <w:rPr>
+          <w:sz w:val="24"/>
+          <w:szCs w:val="24"/>
+        </w:rPr>
+        <w:t xml:space="preserve">. 2112 é o ano no qual, relativamente a esta narrativa, o mundo inteiro foi alvo de um estrondoso fenómeno natural – as placas tectónicas começaram todas a mover-se bruscamente e em simultâneo, temporais acompanharam estas vicissitudes, e o mundo tornou-se num autêntico caos. As temperaturas desceram bruscamente a nível global, e muita gente foi dizimada por tal acontecimento, sobretudo os mais idosos. </w:t>
+      </w:r>
+      <w:r>
+        <w:rPr>
+          <w:sz w:val="24"/>
+          <w:szCs w:val="24"/>
+        </w:rPr>
+        <w:t xml:space="preserve">Os continentes agregaram-se, formando um supercontinente ao qual foi dado o nome de Gaiapan (baseado no substantivo de Pangeia). </w:t>
+      </w:r>
+      <w:r>
+        <w:rPr>
+          <w:sz w:val="24"/>
+          <w:szCs w:val="24"/>
+        </w:rPr>
+        <w:t xml:space="preserve">Este ano assemelha-se a um palíndromo, e contém o número “112”, fazendo </w:t>
+      </w:r>
+      <w:r>
+        <w:rPr>
+          <w:sz w:val="24"/>
+          <w:szCs w:val="24"/>
+        </w:rPr>
         <w:lastRenderedPageBreak/>
-        <w:t>7. Como estão dispostos os continentes?</w:t>
+        <w:t>referência ao número de emergência de Portugal (inexistente na trama). 64 é 8 vezes o número 8, que já foi falado anteriormente da sua importância e relação com o conceito de perfeição e equilíbrio.</w:t>
+      </w:r>
+      <w:r>
+        <w:rPr>
+          <w:sz w:val="24"/>
+          <w:szCs w:val="24"/>
+        </w:rPr>
+        <w:t xml:space="preserve"> Para acrescentar à complexidade e profundidade do desastre ocorrido em 2112, o planeta demorou 8 anos para se readaptar e encontrar-se estável (à primeira vista), como se encontra na atualidade.</w:t>
+      </w:r>
+      <w:r>
+        <w:rPr>
+          <w:sz w:val="24"/>
+          <w:szCs w:val="24"/>
+        </w:rPr>
+        <w:t xml:space="preserve"> Mesmo interligado, o continente efetuou esforços para que se construíssem pontes artificiais para que pedaços de terreno que não foram naturalmente juntados, sofressem um processo de comunicação por via térrea, permitindo uma melhor circulação em geral. Também nestes anos, e para um melhor aproveitamento de toda a área geográfica existente, todas as serras e cadeias montanhosas que excedessem os 8000 metros de altitude sofreram intervenções humanas, abatendo-as pelo cume e transformando-as em planaltos, mais propícios à vivência humana e a suportar a explosão de natalidade que veio a ocorrer em 2120, após a conclusão destas obras.</w:t>
+      </w:r>
+    </w:p>
+    <w:p>
+      <w:pPr>
+        <w:rPr>
+          <w:sz w:val="24"/>
+          <w:szCs w:val="24"/>
+        </w:rPr>
+      </w:pPr>
+      <w:r>
+        <w:rPr>
+          <w:sz w:val="24"/>
+          <w:szCs w:val="24"/>
+        </w:rPr>
+        <w:t xml:space="preserve">Todo o continente Gaiapan abriga um único país, numa tentativa de esforços em reerguer toda uma nação, unida </w:t>
+      </w:r>
+      <w:r>
+        <w:rPr>
+          <w:sz w:val="24"/>
+          <w:szCs w:val="24"/>
+        </w:rPr>
+        <w:t>na tragédia e em tempos difíceis.</w:t>
       </w:r>
     </w:p>
     <w:p>
@@ -435,22 +514,36 @@
           <w:sz w:val="24"/>
           <w:szCs w:val="24"/>
         </w:rPr>
-        <w:t>Temporadas</w:t>
-      </w:r>
-    </w:p>
-    <w:p>
-      <w:pPr>
-        <w:rPr>
-          <w:sz w:val="24"/>
-          <w:szCs w:val="24"/>
-        </w:rPr>
-      </w:pPr>
-      <w:r>
-        <w:rPr>
-          <w:sz w:val="24"/>
-          <w:szCs w:val="24"/>
-        </w:rPr>
-        <w:t>14. Quantas temporadas existem?</w:t>
+        <w:t>Estações</w:t>
+      </w:r>
+    </w:p>
+    <w:p>
+      <w:pPr>
+        <w:rPr>
+          <w:sz w:val="24"/>
+          <w:szCs w:val="24"/>
+        </w:rPr>
+      </w:pPr>
+      <w:r>
+        <w:rPr>
+          <w:sz w:val="24"/>
+          <w:szCs w:val="24"/>
+        </w:rPr>
+        <w:t xml:space="preserve">14. Quantas </w:t>
+      </w:r>
+      <w:r>
+        <w:rPr>
+          <w:sz w:val="24"/>
+          <w:szCs w:val="24"/>
+        </w:rPr>
+        <w:t>estações</w:t>
+      </w:r>
+      <w:r>
+        <w:rPr>
+          <w:sz w:val="24"/>
+          <w:szCs w:val="24"/>
+        </w:rPr>
+        <w:t xml:space="preserve"> existem?</w:t>
       </w:r>
     </w:p>
     <w:p>
@@ -482,21 +575,19 @@
         </w:rPr>
         <w:t xml:space="preserve">16. Quais estações existem? (primavera/verão/outono/inverno ou seco e </w:t>
       </w:r>
-      <w:proofErr w:type="spellStart"/>
-      <w:r>
-        <w:rPr>
-          <w:sz w:val="24"/>
-          <w:szCs w:val="24"/>
-        </w:rPr>
-        <w:t>úmido</w:t>
-      </w:r>
-      <w:proofErr w:type="spellEnd"/>
-      <w:r>
-        <w:rPr>
-          <w:sz w:val="24"/>
-          <w:szCs w:val="24"/>
-        </w:rPr>
-        <w:t>? Algo mais?)</w:t>
+      <w:r>
+        <w:rPr>
+          <w:sz w:val="24"/>
+          <w:szCs w:val="24"/>
+        </w:rPr>
+        <w:t>h</w:t>
+      </w:r>
+      <w:r>
+        <w:rPr>
+          <w:sz w:val="24"/>
+          <w:szCs w:val="24"/>
+        </w:rPr>
+        <w:t>úmido? Algo mais?)</w:t>
       </w:r>
     </w:p>
     <w:p>
@@ -549,6 +640,7 @@
           <w:sz w:val="24"/>
           <w:szCs w:val="24"/>
         </w:rPr>
+        <w:lastRenderedPageBreak/>
         <w:t>18. O clima é constante ou variável?</w:t>
       </w:r>
     </w:p>
@@ -587,7 +679,14 @@
           <w:sz w:val="24"/>
           <w:szCs w:val="24"/>
         </w:rPr>
-        <w:t>animais</w:t>
+        <w:t>A</w:t>
+      </w:r>
+      <w:r>
+        <w:rPr>
+          <w:sz w:val="24"/>
+          <w:szCs w:val="24"/>
+        </w:rPr>
+        <w:t>nimais</w:t>
       </w:r>
     </w:p>
     <w:p>
@@ -692,7 +791,6 @@
           <w:sz w:val="24"/>
           <w:szCs w:val="24"/>
         </w:rPr>
-        <w:lastRenderedPageBreak/>
         <w:t>26. Como são as criaturas marinhas?</w:t>
       </w:r>
     </w:p>
@@ -716,7 +814,14 @@
           <w:sz w:val="24"/>
           <w:szCs w:val="24"/>
         </w:rPr>
-        <w:t>plantas</w:t>
+        <w:t>P</w:t>
+      </w:r>
+      <w:r>
+        <w:rPr>
+          <w:sz w:val="24"/>
+          <w:szCs w:val="24"/>
+        </w:rPr>
+        <w:t>lantas</w:t>
       </w:r>
     </w:p>
     <w:p>

</xml_diff>

<commit_message>
finished 1st part of narrative
</commit_message>
<xml_diff>
--- a/narrative/mundo-jogo.docx
+++ b/narrative/mundo-jogo.docx
@@ -150,7 +150,23 @@
           <w:szCs w:val="24"/>
         </w:rPr>
         <w:lastRenderedPageBreak/>
-        <w:t>protagonista se encontra – um loop de emoções negativas e pensamentos impróprios causados pela patologia psicológica da qual sofre: uma depressão. Este ciclo sem fim deverá, no fim de contas, ser destruído e ultrapassado ao longo da trama do jogo.</w:t>
+        <w:t xml:space="preserve">protagonista se encontra – um </w:t>
+      </w:r>
+      <w:proofErr w:type="spellStart"/>
+      <w:r>
+        <w:rPr>
+          <w:sz w:val="24"/>
+          <w:szCs w:val="24"/>
+        </w:rPr>
+        <w:t>loop</w:t>
+      </w:r>
+      <w:proofErr w:type="spellEnd"/>
+      <w:r>
+        <w:rPr>
+          <w:sz w:val="24"/>
+          <w:szCs w:val="24"/>
+        </w:rPr>
+        <w:t xml:space="preserve"> de emoções negativas e pensamentos impróprios causados pela patologia psicológica da qual sofre: uma depressão. Este ciclo sem fim deverá, no fim de contas, ser destruído e ultrapassado ao longo da trama do jogo.</w:t>
       </w:r>
     </w:p>
     <w:p>
@@ -254,21 +270,6 @@
           <w:sz w:val="24"/>
           <w:szCs w:val="24"/>
         </w:rPr>
-        <w:t>7. Como estão dispostos os continentes?</w:t>
-      </w:r>
-    </w:p>
-    <w:p>
-      <w:pPr>
-        <w:rPr>
-          <w:sz w:val="24"/>
-          <w:szCs w:val="24"/>
-        </w:rPr>
-      </w:pPr>
-      <w:r>
-        <w:rPr>
-          <w:sz w:val="24"/>
-          <w:szCs w:val="24"/>
-        </w:rPr>
         <w:t>Atualmente está-se no ano 21</w:t>
       </w:r>
       <w:r>
@@ -304,14 +305,30 @@
           <w:sz w:val="24"/>
           <w:szCs w:val="24"/>
         </w:rPr>
-        <w:t xml:space="preserve">Os continentes agregaram-se, formando um supercontinente ao qual foi dado o nome de Gaiapan (baseado no substantivo de Pangeia). </w:t>
-      </w:r>
-      <w:r>
-        <w:rPr>
-          <w:sz w:val="24"/>
-          <w:szCs w:val="24"/>
-        </w:rPr>
-        <w:t xml:space="preserve">Este ano assemelha-se a um palíndromo, e contém o número “112”, fazendo </w:t>
+        <w:t xml:space="preserve">Os continentes agregaram-se, formando um supercontinente ao qual foi dado o nome de </w:t>
+      </w:r>
+      <w:proofErr w:type="spellStart"/>
+      <w:r>
+        <w:rPr>
+          <w:sz w:val="24"/>
+          <w:szCs w:val="24"/>
+        </w:rPr>
+        <w:t>Gaiapan</w:t>
+      </w:r>
+      <w:proofErr w:type="spellEnd"/>
+      <w:r>
+        <w:rPr>
+          <w:sz w:val="24"/>
+          <w:szCs w:val="24"/>
+        </w:rPr>
+        <w:t xml:space="preserve"> (baseado no substantivo de Pangeia). </w:t>
+      </w:r>
+      <w:r>
+        <w:rPr>
+          <w:sz w:val="24"/>
+          <w:szCs w:val="24"/>
+        </w:rPr>
+        <w:t xml:space="preserve">Este ano assemelha-se a um palíndromo, e contém o número “112”, fazendo referência ao número de emergência de Portugal (inexistente na trama). 64 é 8 vezes o número 8, que já foi falado anteriormente da sua importância e relação com o </w:t>
       </w:r>
       <w:r>
         <w:rPr>
@@ -319,7 +336,7 @@
           <w:szCs w:val="24"/>
         </w:rPr>
         <w:lastRenderedPageBreak/>
-        <w:t>referência ao número de emergência de Portugal (inexistente na trama). 64 é 8 vezes o número 8, que já foi falado anteriormente da sua importância e relação com o conceito de perfeição e equilíbrio.</w:t>
+        <w:t>conceito de perfeição e equilíbrio.</w:t>
       </w:r>
       <w:r>
         <w:rPr>
@@ -333,22 +350,52 @@
           <w:sz w:val="24"/>
           <w:szCs w:val="24"/>
         </w:rPr>
-        <w:t xml:space="preserve"> Mesmo interligado, o continente efetuou esforços para que se construíssem pontes artificiais para que pedaços de terreno que não foram naturalmente juntados, sofressem um processo de comunicação por via térrea, permitindo uma melhor circulação em geral. Também nestes anos, e para um melhor aproveitamento de toda a área geográfica existente, todas as serras e cadeias montanhosas que excedessem os 8000 metros de altitude sofreram intervenções humanas, abatendo-as pelo cume e transformando-as em planaltos, mais propícios à vivência humana e a suportar a explosão de natalidade que veio a ocorrer em 2120, após a conclusão destas obras.</w:t>
-      </w:r>
-    </w:p>
-    <w:p>
-      <w:pPr>
-        <w:rPr>
-          <w:sz w:val="24"/>
-          <w:szCs w:val="24"/>
-        </w:rPr>
-      </w:pPr>
-      <w:r>
-        <w:rPr>
-          <w:sz w:val="24"/>
-          <w:szCs w:val="24"/>
-        </w:rPr>
-        <w:t xml:space="preserve">Todo o continente Gaiapan abriga um único país, numa tentativa de esforços em reerguer toda uma nação, unida </w:t>
+        <w:t xml:space="preserve"> Mesmo interligado, o continente efetuou esforços para que se construíssem pontes artificiais para que pedaços de terreno que não foram naturalmente </w:t>
+      </w:r>
+      <w:r>
+        <w:rPr>
+          <w:sz w:val="24"/>
+          <w:szCs w:val="24"/>
+        </w:rPr>
+        <w:t>juntos</w:t>
+      </w:r>
+      <w:r>
+        <w:rPr>
+          <w:sz w:val="24"/>
+          <w:szCs w:val="24"/>
+        </w:rPr>
+        <w:t>, sofressem um processo de comunicação por via térrea, permitindo uma melhor circulação em geral. Também nestes anos, e para um melhor aproveitamento de toda a área geográfica existente, todas as serras e cadeias montanhosas que excedessem os 8000 metros de altitude sofreram intervenções humanas, abatendo-as pelo cume e transformando-as em planaltos, mais propícios à vivência humana e a suportar a explosão de natalidade que veio a ocorrer em 2120, após a conclusão destas obras.</w:t>
+      </w:r>
+    </w:p>
+    <w:p>
+      <w:pPr>
+        <w:rPr>
+          <w:sz w:val="24"/>
+          <w:szCs w:val="24"/>
+        </w:rPr>
+      </w:pPr>
+      <w:r>
+        <w:rPr>
+          <w:sz w:val="24"/>
+          <w:szCs w:val="24"/>
+        </w:rPr>
+        <w:t xml:space="preserve">Todo o continente </w:t>
+      </w:r>
+      <w:proofErr w:type="spellStart"/>
+      <w:r>
+        <w:rPr>
+          <w:sz w:val="24"/>
+          <w:szCs w:val="24"/>
+        </w:rPr>
+        <w:t>Gaiapan</w:t>
+      </w:r>
+      <w:proofErr w:type="spellEnd"/>
+      <w:r>
+        <w:rPr>
+          <w:sz w:val="24"/>
+          <w:szCs w:val="24"/>
+        </w:rPr>
+        <w:t xml:space="preserve"> abriga um único país, numa tentativa de esforços em reerguer toda uma nação, unida </w:t>
       </w:r>
       <w:r>
         <w:rPr>
@@ -370,22 +417,35 @@
           <w:sz w:val="24"/>
           <w:szCs w:val="24"/>
         </w:rPr>
-        <w:t>8. Como estão dispostos os países?</w:t>
-      </w:r>
-    </w:p>
-    <w:p>
-      <w:pPr>
-        <w:rPr>
-          <w:sz w:val="24"/>
-          <w:szCs w:val="24"/>
-        </w:rPr>
-      </w:pPr>
-      <w:r>
-        <w:rPr>
-          <w:sz w:val="24"/>
-          <w:szCs w:val="24"/>
-        </w:rPr>
-        <w:t>9. Quanta terra é temperada, equatorial ou polar?</w:t>
+        <w:t xml:space="preserve">Todo o planeta se encontra numa era gélida </w:t>
+      </w:r>
+      <w:r>
+        <w:rPr>
+          <w:sz w:val="24"/>
+          <w:szCs w:val="24"/>
+        </w:rPr>
+        <w:t>com uma</w:t>
+      </w:r>
+      <w:r>
+        <w:rPr>
+          <w:sz w:val="24"/>
+          <w:szCs w:val="24"/>
+        </w:rPr>
+        <w:t xml:space="preserve"> temperatura média anual a rondar os </w:t>
+      </w:r>
+      <w:r>
+        <w:rPr>
+          <w:sz w:val="24"/>
+          <w:szCs w:val="24"/>
+        </w:rPr>
+        <w:t>38</w:t>
+      </w:r>
+      <w:r>
+        <w:rPr>
+          <w:sz w:val="24"/>
+          <w:szCs w:val="24"/>
+        </w:rPr>
+        <w:t xml:space="preserve"> graus negativos.</w:t>
       </w:r>
     </w:p>
     <w:p>
@@ -423,44 +483,143 @@
           <w:sz w:val="24"/>
           <w:szCs w:val="24"/>
         </w:rPr>
-        <w:t>10. Como é o clima?</w:t>
-      </w:r>
-    </w:p>
-    <w:p>
-      <w:pPr>
-        <w:rPr>
-          <w:sz w:val="24"/>
-          <w:szCs w:val="24"/>
-        </w:rPr>
-      </w:pPr>
-      <w:r>
-        <w:rPr>
-          <w:sz w:val="24"/>
-          <w:szCs w:val="24"/>
-        </w:rPr>
-        <w:t>11. O clima é consistente ou mutável?</w:t>
-      </w:r>
-    </w:p>
-    <w:p>
-      <w:pPr>
-        <w:rPr>
-          <w:sz w:val="24"/>
-          <w:szCs w:val="24"/>
-        </w:rPr>
-      </w:pPr>
-    </w:p>
-    <w:p>
-      <w:pPr>
-        <w:rPr>
-          <w:sz w:val="24"/>
-          <w:szCs w:val="24"/>
-        </w:rPr>
-      </w:pPr>
-      <w:r>
-        <w:rPr>
-          <w:sz w:val="24"/>
-          <w:szCs w:val="24"/>
-        </w:rPr>
+        <w:t xml:space="preserve">O clima é maioritariamente </w:t>
+      </w:r>
+      <w:r>
+        <w:rPr>
+          <w:sz w:val="24"/>
+          <w:szCs w:val="24"/>
+        </w:rPr>
+        <w:t>polar e consistente, com temperaturas bastante baixas e que testam a capacidade de sobrevivência humana. Para além do frio extremo e imutável, que teima em ficar, uma estirpe viral que se propaga facilmente nestas condições agrestes surgiu</w:t>
+      </w:r>
+      <w:r>
+        <w:rPr>
+          <w:sz w:val="24"/>
+          <w:szCs w:val="24"/>
+        </w:rPr>
+        <w:t xml:space="preserve"> (ou, pelo menos, crê-se que o frio é a causa da sua propagação)</w:t>
+      </w:r>
+      <w:r>
+        <w:rPr>
+          <w:sz w:val="24"/>
+          <w:szCs w:val="24"/>
+        </w:rPr>
+        <w:t xml:space="preserve">. Este vírus prolifera-se de forma </w:t>
+      </w:r>
+      <w:r>
+        <w:rPr>
+          <w:sz w:val="24"/>
+          <w:szCs w:val="24"/>
+        </w:rPr>
+        <w:t>des</w:t>
+      </w:r>
+      <w:r>
+        <w:rPr>
+          <w:sz w:val="24"/>
+          <w:szCs w:val="24"/>
+        </w:rPr>
+        <w:t xml:space="preserve">controlada </w:t>
+      </w:r>
+      <w:r>
+        <w:rPr>
+          <w:sz w:val="24"/>
+          <w:szCs w:val="24"/>
+        </w:rPr>
+        <w:t xml:space="preserve">e não se sabe muito bem a sua origem, nem como será abordada a sua prevenção. O que se sabe é que esta estirpe, à qual foi dada o nome de Iceberg – uma vez que, de acordo com os relatórios oficiais, terá surgido pela primeira vez num albergue nos subúrbios de </w:t>
+      </w:r>
+      <w:proofErr w:type="spellStart"/>
+      <w:r>
+        <w:rPr>
+          <w:sz w:val="24"/>
+          <w:szCs w:val="24"/>
+        </w:rPr>
+        <w:t>Mankala</w:t>
+      </w:r>
+      <w:proofErr w:type="spellEnd"/>
+      <w:r>
+        <w:rPr>
+          <w:sz w:val="24"/>
+          <w:szCs w:val="24"/>
+        </w:rPr>
+        <w:t xml:space="preserve">, uma metrópole de </w:t>
+      </w:r>
+      <w:proofErr w:type="spellStart"/>
+      <w:r>
+        <w:rPr>
+          <w:sz w:val="24"/>
+          <w:szCs w:val="24"/>
+        </w:rPr>
+        <w:t>Gaiapan</w:t>
+      </w:r>
+      <w:proofErr w:type="spellEnd"/>
+      <w:r>
+        <w:rPr>
+          <w:sz w:val="24"/>
+          <w:szCs w:val="24"/>
+        </w:rPr>
+        <w:t>, e no qual todos os hóspedes se petrificaram em gelo – provoca a morte após a sua contaminação.</w:t>
+      </w:r>
+    </w:p>
+    <w:p>
+      <w:pPr>
+        <w:rPr>
+          <w:sz w:val="24"/>
+          <w:szCs w:val="24"/>
+        </w:rPr>
+      </w:pPr>
+      <w:r>
+        <w:rPr>
+          <w:sz w:val="24"/>
+          <w:szCs w:val="24"/>
+        </w:rPr>
+        <w:t>Para tentar tornar o ambiente mais agradável, promovendo o aumento da temperatura média global e o controlo da Iceberg, o governo decretou que, num período máximo de quatro em quatro anos, cada casal em idade de poder laborar terá de ter em sua posse um novo filho de modo a, com a densidade populacional a crescer, ser uma tentativa de, e com a radiação infravermelha libertada pelos humanos, de permitir uma subida das temperaturas (e, consequentemente, o fim da Iceberg).</w:t>
+      </w:r>
+    </w:p>
+    <w:p>
+      <w:pPr>
+        <w:rPr>
+          <w:sz w:val="24"/>
+          <w:szCs w:val="24"/>
+        </w:rPr>
+      </w:pPr>
+    </w:p>
+    <w:p>
+      <w:pPr>
+        <w:rPr>
+          <w:sz w:val="24"/>
+          <w:szCs w:val="24"/>
+        </w:rPr>
+      </w:pPr>
+    </w:p>
+    <w:p>
+      <w:pPr>
+        <w:rPr>
+          <w:sz w:val="24"/>
+          <w:szCs w:val="24"/>
+        </w:rPr>
+      </w:pPr>
+    </w:p>
+    <w:p>
+      <w:pPr>
+        <w:rPr>
+          <w:sz w:val="24"/>
+          <w:szCs w:val="24"/>
+        </w:rPr>
+      </w:pPr>
+    </w:p>
+    <w:p>
+      <w:pPr>
+        <w:rPr>
+          <w:sz w:val="24"/>
+          <w:szCs w:val="24"/>
+        </w:rPr>
+      </w:pPr>
+      <w:r>
+        <w:rPr>
+          <w:sz w:val="24"/>
+          <w:szCs w:val="24"/>
+        </w:rPr>
+        <w:lastRenderedPageBreak/>
         <w:t>Recursos naturais</w:t>
       </w:r>
     </w:p>
@@ -476,22 +635,67 @@
           <w:sz w:val="24"/>
           <w:szCs w:val="24"/>
         </w:rPr>
-        <w:t>12. Quais recursos naturais estão disponíveis em diferentes regiões?</w:t>
-      </w:r>
-    </w:p>
-    <w:p>
-      <w:pPr>
-        <w:rPr>
-          <w:sz w:val="24"/>
-          <w:szCs w:val="24"/>
-        </w:rPr>
-      </w:pPr>
-      <w:r>
-        <w:rPr>
-          <w:sz w:val="24"/>
-          <w:szCs w:val="24"/>
-        </w:rPr>
-        <w:t>13. Quais recursos naturais são escassos?</w:t>
+        <w:t xml:space="preserve">Como já foi referido anteriormente, os recursos naturais são bastante escassos dadas as condições climatéricas, pelo que apenas os mais afortunados a níveis monetários são capazes de os obter, por serem </w:t>
+      </w:r>
+      <w:r>
+        <w:rPr>
+          <w:sz w:val="24"/>
+          <w:szCs w:val="24"/>
+        </w:rPr>
+        <w:t>dispendiosos. Também existem famílias que, graças às suas posses e influência social, conseguem arrecadar quantias significativas, cultivando produtos em extensas estufas nas suas propriedades.</w:t>
+      </w:r>
+    </w:p>
+    <w:p>
+      <w:pPr>
+        <w:rPr>
+          <w:sz w:val="24"/>
+          <w:szCs w:val="24"/>
+        </w:rPr>
+      </w:pPr>
+      <w:r>
+        <w:rPr>
+          <w:sz w:val="24"/>
+          <w:szCs w:val="24"/>
+        </w:rPr>
+        <w:t>Os mais pobres tomam seringas alimentares – seringas com uma mistura de ingredientes de origem duvidosa que contêm o mínimo de nutrientes para a sobrevivência humana. São comumente encontradas no mercado negro ou vendidas por indivíduos encostados a um poste de sinalização STOP, atrás de uma mesa velha e toda riscada, possivelmente de uma antiga escola da região que terá fechado há largos anos e o local ter-se-á tornado abandonado.  Para chamar os seus compradores, estes costumam pegar numa vara e açoitar o mesmo de 3 em 3 vezes.</w:t>
+      </w:r>
+    </w:p>
+    <w:p>
+      <w:pPr>
+        <w:rPr>
+          <w:sz w:val="24"/>
+          <w:szCs w:val="24"/>
+        </w:rPr>
+      </w:pPr>
+      <w:r>
+        <w:rPr>
+          <w:sz w:val="24"/>
+          <w:szCs w:val="24"/>
+        </w:rPr>
+        <w:t xml:space="preserve">Outra forma de obter alimento é – matando. O aumento da criminalidade aumentou exponencialmente nos últimos anos, e apesar da suposta tranquilidade e estabilidade defendida pela união criada por </w:t>
+      </w:r>
+      <w:proofErr w:type="spellStart"/>
+      <w:r>
+        <w:rPr>
+          <w:sz w:val="24"/>
+          <w:szCs w:val="24"/>
+        </w:rPr>
+        <w:t>Gaiapan</w:t>
+      </w:r>
+      <w:proofErr w:type="spellEnd"/>
+      <w:r>
+        <w:rPr>
+          <w:sz w:val="24"/>
+          <w:szCs w:val="24"/>
+        </w:rPr>
+        <w:t xml:space="preserve">, a verdade é que nem sempre isso acontece a níveis práticos. De qualquer das formas, existe um controlo minucioso nas ruas </w:t>
+      </w:r>
+      <w:r>
+        <w:rPr>
+          <w:sz w:val="24"/>
+          <w:szCs w:val="24"/>
+        </w:rPr>
+        <w:t>por parte de agentes policiais… Ou pelo menos, era o que havia sido prometido aos cidadãos.</w:t>
       </w:r>
     </w:p>
     <w:p>
@@ -529,87 +733,130 @@
           <w:sz w:val="24"/>
           <w:szCs w:val="24"/>
         </w:rPr>
-        <w:t xml:space="preserve">14. Quantas </w:t>
-      </w:r>
-      <w:r>
-        <w:rPr>
-          <w:sz w:val="24"/>
-          <w:szCs w:val="24"/>
-        </w:rPr>
-        <w:t>estações</w:t>
-      </w:r>
-      <w:r>
-        <w:rPr>
-          <w:sz w:val="24"/>
-          <w:szCs w:val="24"/>
-        </w:rPr>
-        <w:t xml:space="preserve"> existem?</w:t>
-      </w:r>
-    </w:p>
-    <w:p>
-      <w:pPr>
-        <w:rPr>
-          <w:sz w:val="24"/>
-          <w:szCs w:val="24"/>
-        </w:rPr>
-      </w:pPr>
-      <w:r>
-        <w:rPr>
-          <w:sz w:val="24"/>
-          <w:szCs w:val="24"/>
-        </w:rPr>
-        <w:t>15. Qual a duração das estações?</w:t>
-      </w:r>
-    </w:p>
-    <w:p>
-      <w:pPr>
-        <w:rPr>
-          <w:sz w:val="24"/>
-          <w:szCs w:val="24"/>
-        </w:rPr>
-      </w:pPr>
-      <w:r>
-        <w:rPr>
-          <w:sz w:val="24"/>
-          <w:szCs w:val="24"/>
-        </w:rPr>
-        <w:t xml:space="preserve">16. Quais estações existem? (primavera/verão/outono/inverno ou seco e </w:t>
-      </w:r>
-      <w:r>
-        <w:rPr>
-          <w:sz w:val="24"/>
-          <w:szCs w:val="24"/>
-        </w:rPr>
-        <w:t>h</w:t>
-      </w:r>
-      <w:r>
-        <w:rPr>
-          <w:sz w:val="24"/>
-          <w:szCs w:val="24"/>
-        </w:rPr>
-        <w:t>úmido? Algo mais?)</w:t>
-      </w:r>
-    </w:p>
-    <w:p>
-      <w:pPr>
-        <w:rPr>
-          <w:sz w:val="24"/>
-          <w:szCs w:val="24"/>
-        </w:rPr>
-      </w:pPr>
-    </w:p>
-    <w:p>
-      <w:pPr>
-        <w:rPr>
-          <w:sz w:val="24"/>
-          <w:szCs w:val="24"/>
-        </w:rPr>
-      </w:pPr>
-      <w:r>
-        <w:rPr>
-          <w:sz w:val="24"/>
-          <w:szCs w:val="24"/>
-        </w:rPr>
+        <w:t xml:space="preserve">As estações não existem tal como na realidade. Como já foi afirmado, e dada a situação frígida atual, é inverno em toda a </w:t>
+      </w:r>
+      <w:proofErr w:type="spellStart"/>
+      <w:r>
+        <w:rPr>
+          <w:sz w:val="24"/>
+          <w:szCs w:val="24"/>
+        </w:rPr>
+        <w:t>Gaiapan</w:t>
+      </w:r>
+      <w:proofErr w:type="spellEnd"/>
+      <w:r>
+        <w:rPr>
+          <w:sz w:val="24"/>
+          <w:szCs w:val="24"/>
+        </w:rPr>
+        <w:t>, com temperaturas extremamente congela</w:t>
+      </w:r>
+      <w:r>
+        <w:rPr>
+          <w:sz w:val="24"/>
+          <w:szCs w:val="24"/>
+        </w:rPr>
+        <w:t>ntes</w:t>
+      </w:r>
+      <w:r>
+        <w:rPr>
+          <w:sz w:val="24"/>
+          <w:szCs w:val="24"/>
+        </w:rPr>
+        <w:t xml:space="preserve"> e com precipitação muito baixa que, quando ocorre, advém sobre a forma de neve ou granizo.</w:t>
+      </w:r>
+      <w:r>
+        <w:rPr>
+          <w:sz w:val="24"/>
+          <w:szCs w:val="24"/>
+        </w:rPr>
+        <w:t xml:space="preserve"> </w:t>
+      </w:r>
+      <w:proofErr w:type="spellStart"/>
+      <w:r>
+        <w:rPr>
+          <w:sz w:val="24"/>
+          <w:szCs w:val="24"/>
+        </w:rPr>
+        <w:t>Gaiapan</w:t>
+      </w:r>
+      <w:proofErr w:type="spellEnd"/>
+      <w:r>
+        <w:rPr>
+          <w:sz w:val="24"/>
+          <w:szCs w:val="24"/>
+        </w:rPr>
+        <w:t>, que se localiza quase na tua totalidade</w:t>
+      </w:r>
+      <w:r>
+        <w:rPr>
+          <w:sz w:val="24"/>
+          <w:szCs w:val="24"/>
+        </w:rPr>
+        <w:t xml:space="preserve"> no extremo polar ártico após a devastadora catástrofe natural da qual o mundo foi alvo, vivencia dia ou noite contínua a cada metade de ano, com muito poucas horas do verso nesse dado intervalo de tempo (nos seis meses de dia, existem poucas horas de noite, quase nulas, e nos meses de noite, as horas de dia são quase inexistentes). No momento desta presente narrativa, a noite está instalada quase toda a duração do dia; é tendência o dia apenas durar cerca de meia hora, por volta das 8h da manhã, e é comum neste intervalo revelar-se as atrocidades que foram cometidas quando a luz era inexistente.</w:t>
+      </w:r>
+    </w:p>
+    <w:p>
+      <w:pPr>
+        <w:rPr>
+          <w:sz w:val="24"/>
+          <w:szCs w:val="24"/>
+        </w:rPr>
+      </w:pPr>
+    </w:p>
+    <w:p>
+      <w:pPr>
+        <w:rPr>
+          <w:sz w:val="24"/>
+          <w:szCs w:val="24"/>
+        </w:rPr>
+      </w:pPr>
+    </w:p>
+    <w:p>
+      <w:pPr>
+        <w:rPr>
+          <w:sz w:val="24"/>
+          <w:szCs w:val="24"/>
+        </w:rPr>
+      </w:pPr>
+    </w:p>
+    <w:p>
+      <w:pPr>
+        <w:rPr>
+          <w:sz w:val="24"/>
+          <w:szCs w:val="24"/>
+        </w:rPr>
+      </w:pPr>
+    </w:p>
+    <w:p>
+      <w:pPr>
+        <w:rPr>
+          <w:sz w:val="24"/>
+          <w:szCs w:val="24"/>
+        </w:rPr>
+      </w:pPr>
+    </w:p>
+    <w:p>
+      <w:pPr>
+        <w:rPr>
+          <w:sz w:val="24"/>
+          <w:szCs w:val="24"/>
+        </w:rPr>
+      </w:pPr>
+    </w:p>
+    <w:p>
+      <w:pPr>
+        <w:rPr>
+          <w:sz w:val="24"/>
+          <w:szCs w:val="24"/>
+        </w:rPr>
+      </w:pPr>
+      <w:r>
+        <w:rPr>
+          <w:sz w:val="24"/>
+          <w:szCs w:val="24"/>
+        </w:rPr>
+        <w:lastRenderedPageBreak/>
         <w:t>Clima</w:t>
       </w:r>
     </w:p>
@@ -625,7 +872,103 @@
           <w:sz w:val="24"/>
           <w:szCs w:val="24"/>
         </w:rPr>
-        <w:t>17. Como está o tempo?</w:t>
+        <w:t xml:space="preserve">O tempo na narrativa é polar seco, pelo que as pessoas tentam evitar sair de casa sobretudo para momentos de lazer, até porque tais excentricidades são apenas passíveis de ser atingidas pelos possuidores de luxúria. Todos tentam agasalhar-se com várias peças de roupa, gorro e luvas, muitos deles improvisadas por sacos de ráfia dado a pouca disponibilidade financeira vivenciada pela maioria dos </w:t>
+      </w:r>
+      <w:r>
+        <w:rPr>
+          <w:sz w:val="24"/>
+          <w:szCs w:val="24"/>
+        </w:rPr>
+        <w:t>viventes. Os mais ricos costumam ser aqueles que têm posses financeiras para nas suas casas e negócios possuírem aquecimento artificial ou matéria-prima para acender a lareira. É comum estas famílias terem propriedades extensas de cultivo em estufas devidamente acomodadas e cuidadas, às quais as famílias mais pobres vendem os seus filhos como escravos, garantindo a sua sobrevivência e futuro melhores (ao viverem próximo de uma fonte de calor, diminuindo as hipóteses de ser portador da Iceberg – muitos deles acabam por viver nessas mesmas estufas, junto das plantações, uma vez que também é imprescindível que estas sejam supervisionadas contra contrabandistas durante a noite – que, frequentemente, dura quase o dia todo).</w:t>
+      </w:r>
+    </w:p>
+    <w:p>
+      <w:pPr>
+        <w:rPr>
+          <w:sz w:val="24"/>
+          <w:szCs w:val="24"/>
+        </w:rPr>
+      </w:pPr>
+      <w:r>
+        <w:rPr>
+          <w:sz w:val="24"/>
+          <w:szCs w:val="24"/>
+        </w:rPr>
+        <w:t xml:space="preserve">Estas famílias ricas também costumam ter negócios abertos ao público, como bares, tascas e bares de alterne – que apesar de serem poucos e não ser comum a população ter atividades lúdicas ou que contribuam para suas descargas de dopamina, era das escassas alternativas para se proporcionar ao próprio um momento de conforto e de calor, o que não era tão possível de ser concebido nas suas casas. Também é vulgar as famílias venderem as suas filhas como escravas e profissionais do sexo quando atingem a idade da menstruação – garantindo um maior conforto das mesmas nas instalações e, creem elas, proporcionando casamentos arranjados e bons maridos para agarrarem fortunas. </w:t>
+      </w:r>
+    </w:p>
+    <w:p>
+      <w:pPr>
+        <w:rPr>
+          <w:sz w:val="24"/>
+          <w:szCs w:val="24"/>
+        </w:rPr>
+      </w:pPr>
+    </w:p>
+    <w:p>
+      <w:pPr>
+        <w:rPr>
+          <w:sz w:val="24"/>
+          <w:szCs w:val="24"/>
+        </w:rPr>
+      </w:pPr>
+      <w:r>
+        <w:rPr>
+          <w:sz w:val="24"/>
+          <w:szCs w:val="24"/>
+        </w:rPr>
+        <w:t>A</w:t>
+      </w:r>
+      <w:r>
+        <w:rPr>
+          <w:sz w:val="24"/>
+          <w:szCs w:val="24"/>
+        </w:rPr>
+        <w:t>nimais</w:t>
+      </w:r>
+    </w:p>
+    <w:p>
+      <w:pPr>
+        <w:rPr>
+          <w:sz w:val="24"/>
+          <w:szCs w:val="24"/>
+        </w:rPr>
+      </w:pPr>
+      <w:r>
+        <w:rPr>
+          <w:sz w:val="24"/>
+          <w:szCs w:val="24"/>
+        </w:rPr>
+        <w:t>Os animais existentes são escassos, dadas as condições agrestes incomuns para a sobrevivência de seres vivos. Animais típicos de climas polares, como os pinguins, ursos polares e focas, e apesar do seu crescimento populacional nos primeiros meses após a catástrofe ocorrida em 2112</w:t>
+      </w:r>
+      <w:r>
+        <w:rPr>
+          <w:sz w:val="24"/>
+          <w:szCs w:val="24"/>
+        </w:rPr>
+        <w:t xml:space="preserve">, a sua caça intensiva levou à sua extinção, para além de serem considerados “desnecessários” pelo governo, dada a sua pouca utilização para fins alimentares ou de obtenção de matéria-prima, como para vestuário e outros. Em contrapartida, quem tiver capacidade deve estimular a criação de gado comum, como galinhas, patos, coelhos, porcos, borregos, vacas, e por aí adiante, para obter estes bens. </w:t>
+      </w:r>
+    </w:p>
+    <w:p>
+      <w:pPr>
+        <w:rPr>
+          <w:sz w:val="24"/>
+          <w:szCs w:val="24"/>
+        </w:rPr>
+      </w:pPr>
+      <w:r>
+        <w:rPr>
+          <w:sz w:val="24"/>
+          <w:szCs w:val="24"/>
+        </w:rPr>
+        <w:t>Não é comum existirem animais de estimação, pois ninguém tem os rendimentos para tal, para além de serem uma “perda de rendimento” para o governo instalado. Quando cães ou gatos são encontrados no exterior, estes costumam ser abatidos e reaproveitados para alimento. O destino dos animais selvagens, praticamente ausentes, é praticamente o mesmo – até porque é comum eles atacarem algumas estufas de gado, criando prejuízos.</w:t>
+      </w:r>
+      <w:r>
+        <w:rPr>
+          <w:sz w:val="24"/>
+          <w:szCs w:val="24"/>
+        </w:rPr>
+        <w:t xml:space="preserve"> Amor, com amor se paga…</w:t>
       </w:r>
     </w:p>
     <w:p>
@@ -641,179 +984,6 @@
           <w:szCs w:val="24"/>
         </w:rPr>
         <w:lastRenderedPageBreak/>
-        <w:t>18. O clima é constante ou variável?</w:t>
-      </w:r>
-    </w:p>
-    <w:p>
-      <w:pPr>
-        <w:rPr>
-          <w:sz w:val="24"/>
-          <w:szCs w:val="24"/>
-        </w:rPr>
-      </w:pPr>
-      <w:r>
-        <w:rPr>
-          <w:sz w:val="24"/>
-          <w:szCs w:val="24"/>
-        </w:rPr>
-        <w:t>19. Como o clima afeta o modo de vida das pessoas?</w:t>
-      </w:r>
-    </w:p>
-    <w:p>
-      <w:pPr>
-        <w:rPr>
-          <w:sz w:val="24"/>
-          <w:szCs w:val="24"/>
-        </w:rPr>
-      </w:pPr>
-    </w:p>
-    <w:p>
-      <w:pPr>
-        <w:rPr>
-          <w:sz w:val="24"/>
-          <w:szCs w:val="24"/>
-        </w:rPr>
-      </w:pPr>
-      <w:r>
-        <w:rPr>
-          <w:sz w:val="24"/>
-          <w:szCs w:val="24"/>
-        </w:rPr>
-        <w:t>A</w:t>
-      </w:r>
-      <w:r>
-        <w:rPr>
-          <w:sz w:val="24"/>
-          <w:szCs w:val="24"/>
-        </w:rPr>
-        <w:t>nimais</w:t>
-      </w:r>
-    </w:p>
-    <w:p>
-      <w:pPr>
-        <w:rPr>
-          <w:sz w:val="24"/>
-          <w:szCs w:val="24"/>
-        </w:rPr>
-      </w:pPr>
-      <w:r>
-        <w:rPr>
-          <w:sz w:val="24"/>
-          <w:szCs w:val="24"/>
-        </w:rPr>
-        <w:t>20. Existem animais incomuns?</w:t>
-      </w:r>
-    </w:p>
-    <w:p>
-      <w:pPr>
-        <w:rPr>
-          <w:sz w:val="24"/>
-          <w:szCs w:val="24"/>
-        </w:rPr>
-      </w:pPr>
-      <w:r>
-        <w:rPr>
-          <w:sz w:val="24"/>
-          <w:szCs w:val="24"/>
-        </w:rPr>
-        <w:t>21. Como são os pássaros?</w:t>
-      </w:r>
-    </w:p>
-    <w:p>
-      <w:pPr>
-        <w:rPr>
-          <w:sz w:val="24"/>
-          <w:szCs w:val="24"/>
-        </w:rPr>
-      </w:pPr>
-      <w:r>
-        <w:rPr>
-          <w:sz w:val="24"/>
-          <w:szCs w:val="24"/>
-        </w:rPr>
-        <w:t>22. Como são os pequenos animais?</w:t>
-      </w:r>
-    </w:p>
-    <w:p>
-      <w:pPr>
-        <w:rPr>
-          <w:sz w:val="24"/>
-          <w:szCs w:val="24"/>
-        </w:rPr>
-      </w:pPr>
-      <w:r>
-        <w:rPr>
-          <w:sz w:val="24"/>
-          <w:szCs w:val="24"/>
-        </w:rPr>
-        <w:t>23. Como são os animais de grande porte?</w:t>
-      </w:r>
-    </w:p>
-    <w:p>
-      <w:pPr>
-        <w:rPr>
-          <w:sz w:val="24"/>
-          <w:szCs w:val="24"/>
-        </w:rPr>
-      </w:pPr>
-      <w:r>
-        <w:rPr>
-          <w:sz w:val="24"/>
-          <w:szCs w:val="24"/>
-        </w:rPr>
-        <w:t>24. Como são os répteis?</w:t>
-      </w:r>
-    </w:p>
-    <w:p>
-      <w:pPr>
-        <w:rPr>
-          <w:sz w:val="24"/>
-          <w:szCs w:val="24"/>
-        </w:rPr>
-      </w:pPr>
-      <w:r>
-        <w:rPr>
-          <w:sz w:val="24"/>
-          <w:szCs w:val="24"/>
-        </w:rPr>
-        <w:t>25. Como são os insetos?</w:t>
-      </w:r>
-    </w:p>
-    <w:p>
-      <w:pPr>
-        <w:rPr>
-          <w:sz w:val="24"/>
-          <w:szCs w:val="24"/>
-        </w:rPr>
-      </w:pPr>
-      <w:r>
-        <w:rPr>
-          <w:sz w:val="24"/>
-          <w:szCs w:val="24"/>
-        </w:rPr>
-        <w:t>26. Como são as criaturas marinhas?</w:t>
-      </w:r>
-    </w:p>
-    <w:p>
-      <w:pPr>
-        <w:rPr>
-          <w:sz w:val="24"/>
-          <w:szCs w:val="24"/>
-        </w:rPr>
-      </w:pPr>
-    </w:p>
-    <w:p>
-      <w:pPr>
-        <w:rPr>
-          <w:sz w:val="24"/>
-          <w:szCs w:val="24"/>
-        </w:rPr>
-      </w:pPr>
-      <w:r>
-        <w:rPr>
-          <w:sz w:val="24"/>
-          <w:szCs w:val="24"/>
-        </w:rPr>
         <w:t>P</w:t>
       </w:r>
       <w:r>
@@ -836,23 +1006,23 @@
           <w:sz w:val="24"/>
           <w:szCs w:val="24"/>
         </w:rPr>
-        <w:t>27. Como são as plantas?</w:t>
-      </w:r>
-    </w:p>
-    <w:p>
-      <w:pPr>
-        <w:rPr>
-          <w:sz w:val="24"/>
-          <w:szCs w:val="24"/>
-        </w:rPr>
-      </w:pPr>
-      <w:r>
-        <w:rPr>
-          <w:sz w:val="24"/>
-          <w:szCs w:val="24"/>
-        </w:rPr>
-        <w:t>28. Existem muitas plantas ou apenas alguns tipos?</w:t>
-      </w:r>
+        <w:t xml:space="preserve">Existem poucas plantas devido ao clima esperado. Carecidas de beleza, pois a beleza é efémera e incompatível com as circunstâncias vividas, elas são sobretudo árvores de folha perene que se encontram em parques minuciosamente criados (e com a menor ocupação de espaço possível) para garantir a concentração mínima de oxigénio ao longo do ano. </w:t>
+      </w:r>
+      <w:r>
+        <w:rPr>
+          <w:sz w:val="24"/>
+          <w:szCs w:val="24"/>
+        </w:rPr>
+        <w:t xml:space="preserve">Também é comum a criação de árvores em plantações, através de um sol artificial para garantir o desenvolvimento de oxigénio, sobretudo na altura do ano em que as noites duram, aproximadamente, 24 horas. </w:t>
+      </w:r>
+    </w:p>
+    <w:p>
+      <w:pPr>
+        <w:rPr>
+          <w:sz w:val="24"/>
+          <w:szCs w:val="24"/>
+        </w:rPr>
+      </w:pPr>
     </w:p>
     <w:sectPr>
       <w:pgSz w:w="11906" w:h="16838"/>

</xml_diff>

<commit_message>
started writing the dialogues, the story
</commit_message>
<xml_diff>
--- a/narrative/mundo-jogo.docx
+++ b/narrative/mundo-jogo.docx
@@ -857,7 +857,7 @@
           <w:szCs w:val="24"/>
         </w:rPr>
         <w:lastRenderedPageBreak/>
-        <w:t>Clima</w:t>
+        <w:t>Tempo</w:t>
       </w:r>
     </w:p>
     <w:p>
@@ -1014,6 +1014,1108 @@
           <w:szCs w:val="24"/>
         </w:rPr>
         <w:t xml:space="preserve">Também é comum a criação de árvores em plantações, através de um sol artificial para garantir o desenvolvimento de oxigénio, sobretudo na altura do ano em que as noites duram, aproximadamente, 24 horas. </w:t>
+      </w:r>
+    </w:p>
+    <w:p>
+      <w:pPr>
+        <w:rPr>
+          <w:sz w:val="24"/>
+          <w:szCs w:val="24"/>
+        </w:rPr>
+      </w:pPr>
+    </w:p>
+    <w:p>
+      <w:pPr>
+        <w:rPr>
+          <w:sz w:val="24"/>
+          <w:szCs w:val="24"/>
+        </w:rPr>
+      </w:pPr>
+      <w:r>
+        <w:rPr>
+          <w:sz w:val="24"/>
+          <w:szCs w:val="24"/>
+        </w:rPr>
+        <w:t>População e políticas</w:t>
+      </w:r>
+    </w:p>
+    <w:p>
+      <w:pPr>
+        <w:rPr>
+          <w:sz w:val="24"/>
+          <w:szCs w:val="24"/>
+        </w:rPr>
+      </w:pPr>
+      <w:r>
+        <w:rPr>
+          <w:sz w:val="24"/>
+          <w:szCs w:val="24"/>
+        </w:rPr>
+        <w:t>Etnias</w:t>
+      </w:r>
+    </w:p>
+    <w:p>
+      <w:pPr>
+        <w:rPr>
+          <w:sz w:val="24"/>
+          <w:szCs w:val="24"/>
+        </w:rPr>
+      </w:pPr>
+      <w:r>
+        <w:rPr>
+          <w:sz w:val="24"/>
+          <w:szCs w:val="24"/>
+        </w:rPr>
+        <w:t xml:space="preserve">Não existem indivíduos de características antropomórficas sem serem humanos. A população total é elevada, com cerca de 11 mil milhões de </w:t>
+      </w:r>
+    </w:p>
+    <w:p>
+      <w:pPr>
+        <w:rPr>
+          <w:sz w:val="24"/>
+          <w:szCs w:val="24"/>
+        </w:rPr>
+      </w:pPr>
+      <w:r>
+        <w:rPr>
+          <w:sz w:val="24"/>
+          <w:szCs w:val="24"/>
+        </w:rPr>
+        <w:t>1. Existem espécies sencientes não humanas? Descreva-os.</w:t>
+      </w:r>
+    </w:p>
+    <w:p>
+      <w:pPr>
+        <w:rPr>
+          <w:sz w:val="24"/>
+          <w:szCs w:val="24"/>
+        </w:rPr>
+      </w:pPr>
+      <w:r>
+        <w:rPr>
+          <w:sz w:val="24"/>
+          <w:szCs w:val="24"/>
+        </w:rPr>
+        <w:t>2. As pessoas evoluíram neste planeta ou vieram de outro lugar?</w:t>
+      </w:r>
+    </w:p>
+    <w:p>
+      <w:pPr>
+        <w:rPr>
+          <w:sz w:val="24"/>
+          <w:szCs w:val="24"/>
+        </w:rPr>
+      </w:pPr>
+      <w:r>
+        <w:rPr>
+          <w:sz w:val="24"/>
+          <w:szCs w:val="24"/>
+        </w:rPr>
+        <w:t>3. Qual é a relação entre as diferentes espécies?</w:t>
+      </w:r>
+    </w:p>
+    <w:p>
+      <w:pPr>
+        <w:rPr>
+          <w:sz w:val="24"/>
+          <w:szCs w:val="24"/>
+        </w:rPr>
+      </w:pPr>
+      <w:r>
+        <w:rPr>
+          <w:sz w:val="24"/>
+          <w:szCs w:val="24"/>
+        </w:rPr>
+        <w:t>4. Qual é a população total (do planeta/do país/da cidade, etc.)</w:t>
+      </w:r>
+    </w:p>
+    <w:p>
+      <w:pPr>
+        <w:rPr>
+          <w:sz w:val="24"/>
+          <w:szCs w:val="24"/>
+        </w:rPr>
+      </w:pPr>
+    </w:p>
+    <w:p>
+      <w:pPr>
+        <w:rPr>
+          <w:sz w:val="24"/>
+          <w:szCs w:val="24"/>
+        </w:rPr>
+      </w:pPr>
+      <w:r>
+        <w:rPr>
+          <w:sz w:val="24"/>
+          <w:szCs w:val="24"/>
+        </w:rPr>
+        <w:t>Governança e Economia</w:t>
+      </w:r>
+    </w:p>
+    <w:p>
+      <w:pPr>
+        <w:rPr>
+          <w:sz w:val="24"/>
+          <w:szCs w:val="24"/>
+        </w:rPr>
+      </w:pPr>
+      <w:r>
+        <w:rPr>
+          <w:sz w:val="24"/>
+          <w:szCs w:val="24"/>
+        </w:rPr>
+        <w:t>5. Que títulos/formalidades são utilizados?</w:t>
+      </w:r>
+    </w:p>
+    <w:p>
+      <w:pPr>
+        <w:rPr>
+          <w:sz w:val="24"/>
+          <w:szCs w:val="24"/>
+        </w:rPr>
+      </w:pPr>
+      <w:r>
+        <w:rPr>
+          <w:sz w:val="24"/>
+          <w:szCs w:val="24"/>
+        </w:rPr>
+        <w:t>6. Qual é o sistema de governo? Democracia? Ditadura? Administração? Algo mais?</w:t>
+      </w:r>
+    </w:p>
+    <w:p>
+      <w:pPr>
+        <w:rPr>
+          <w:sz w:val="24"/>
+          <w:szCs w:val="24"/>
+        </w:rPr>
+      </w:pPr>
+      <w:r>
+        <w:rPr>
+          <w:sz w:val="24"/>
+          <w:szCs w:val="24"/>
+        </w:rPr>
+        <w:t>7. É um matriarcado ou um patriarcado?</w:t>
+      </w:r>
+    </w:p>
+    <w:p>
+      <w:pPr>
+        <w:rPr>
+          <w:sz w:val="24"/>
+          <w:szCs w:val="24"/>
+        </w:rPr>
+      </w:pPr>
+      <w:r>
+        <w:rPr>
+          <w:sz w:val="24"/>
+          <w:szCs w:val="24"/>
+        </w:rPr>
+        <w:t>8. O líder tem proteção especial (guarda real, serviço secreto)?</w:t>
+      </w:r>
+    </w:p>
+    <w:p>
+      <w:pPr>
+        <w:rPr>
+          <w:sz w:val="24"/>
+          <w:szCs w:val="24"/>
+        </w:rPr>
+      </w:pPr>
+      <w:r>
+        <w:rPr>
+          <w:sz w:val="24"/>
+          <w:szCs w:val="24"/>
+        </w:rPr>
+        <w:t>9. Há quanto tempo existe o sistema de governo?</w:t>
+      </w:r>
+    </w:p>
+    <w:p>
+      <w:pPr>
+        <w:rPr>
+          <w:sz w:val="24"/>
+          <w:szCs w:val="24"/>
+        </w:rPr>
+      </w:pPr>
+      <w:r>
+        <w:rPr>
+          <w:sz w:val="24"/>
+          <w:szCs w:val="24"/>
+        </w:rPr>
+        <w:t>10. Qual calendário é usado?</w:t>
+      </w:r>
+    </w:p>
+    <w:p>
+      <w:pPr>
+        <w:rPr>
+          <w:sz w:val="24"/>
+          <w:szCs w:val="24"/>
+        </w:rPr>
+      </w:pPr>
+      <w:r>
+        <w:rPr>
+          <w:sz w:val="24"/>
+          <w:szCs w:val="24"/>
+        </w:rPr>
+        <w:t>11. O governo oferece assistência social?</w:t>
+      </w:r>
+    </w:p>
+    <w:p>
+      <w:pPr>
+        <w:rPr>
+          <w:sz w:val="24"/>
+          <w:szCs w:val="24"/>
+        </w:rPr>
+      </w:pPr>
+      <w:r>
+        <w:rPr>
+          <w:sz w:val="24"/>
+          <w:szCs w:val="24"/>
+        </w:rPr>
+        <w:t>12. Existe assistência médica centralizada?</w:t>
+      </w:r>
+    </w:p>
+    <w:p>
+      <w:pPr>
+        <w:rPr>
+          <w:sz w:val="24"/>
+          <w:szCs w:val="24"/>
+        </w:rPr>
+      </w:pPr>
+      <w:r>
+        <w:rPr>
+          <w:sz w:val="24"/>
+          <w:szCs w:val="24"/>
+        </w:rPr>
+        <w:t>13. Existe transporte público?</w:t>
+      </w:r>
+    </w:p>
+    <w:p>
+      <w:pPr>
+        <w:rPr>
+          <w:sz w:val="24"/>
+          <w:szCs w:val="24"/>
+        </w:rPr>
+      </w:pPr>
+      <w:r>
+        <w:rPr>
+          <w:sz w:val="24"/>
+          <w:szCs w:val="24"/>
+        </w:rPr>
+        <w:t>14. Existem sistemas de comunicação públicos?</w:t>
+      </w:r>
+    </w:p>
+    <w:p>
+      <w:pPr>
+        <w:rPr>
+          <w:sz w:val="24"/>
+          <w:szCs w:val="24"/>
+        </w:rPr>
+      </w:pPr>
+      <w:r>
+        <w:rPr>
+          <w:sz w:val="24"/>
+          <w:szCs w:val="24"/>
+        </w:rPr>
+        <w:t>15. As pessoas confiam no governo?</w:t>
+      </w:r>
+    </w:p>
+    <w:p>
+      <w:pPr>
+        <w:rPr>
+          <w:sz w:val="24"/>
+          <w:szCs w:val="24"/>
+        </w:rPr>
+      </w:pPr>
+      <w:r>
+        <w:rPr>
+          <w:sz w:val="24"/>
+          <w:szCs w:val="24"/>
+        </w:rPr>
+        <w:t>16. A maioria das pessoas aprova ou desaprova o governo?</w:t>
+      </w:r>
+    </w:p>
+    <w:p>
+      <w:pPr>
+        <w:rPr>
+          <w:sz w:val="24"/>
+          <w:szCs w:val="24"/>
+        </w:rPr>
+      </w:pPr>
+      <w:r>
+        <w:rPr>
+          <w:sz w:val="24"/>
+          <w:szCs w:val="24"/>
+        </w:rPr>
+        <w:t>17. Qual é o sistema ou tributação?</w:t>
+      </w:r>
+    </w:p>
+    <w:p>
+      <w:pPr>
+        <w:rPr>
+          <w:sz w:val="24"/>
+          <w:szCs w:val="24"/>
+        </w:rPr>
+      </w:pPr>
+      <w:r>
+        <w:rPr>
+          <w:sz w:val="24"/>
+          <w:szCs w:val="24"/>
+        </w:rPr>
+        <w:lastRenderedPageBreak/>
+        <w:t>18. O governo espiona seus inimigos? Seu povo?</w:t>
+      </w:r>
+    </w:p>
+    <w:p>
+      <w:pPr>
+        <w:rPr>
+          <w:sz w:val="24"/>
+          <w:szCs w:val="24"/>
+        </w:rPr>
+      </w:pPr>
+    </w:p>
+    <w:p>
+      <w:pPr>
+        <w:rPr>
+          <w:sz w:val="24"/>
+          <w:szCs w:val="24"/>
+        </w:rPr>
+      </w:pPr>
+      <w:r>
+        <w:rPr>
+          <w:sz w:val="24"/>
+          <w:szCs w:val="24"/>
+        </w:rPr>
+        <w:t>Classes Socioeconômicas</w:t>
+      </w:r>
+    </w:p>
+    <w:p>
+      <w:pPr>
+        <w:rPr>
+          <w:sz w:val="24"/>
+          <w:szCs w:val="24"/>
+        </w:rPr>
+      </w:pPr>
+      <w:r>
+        <w:rPr>
+          <w:sz w:val="24"/>
+          <w:szCs w:val="24"/>
+        </w:rPr>
+        <w:t>19. As pessoas são diversas ou uniformes?</w:t>
+      </w:r>
+    </w:p>
+    <w:p>
+      <w:pPr>
+        <w:rPr>
+          <w:sz w:val="24"/>
+          <w:szCs w:val="24"/>
+        </w:rPr>
+      </w:pPr>
+      <w:r>
+        <w:rPr>
+          <w:sz w:val="24"/>
+          <w:szCs w:val="24"/>
+        </w:rPr>
+        <w:t>20. Qual é o tamanho da diferença entre ricos e pobres?</w:t>
+      </w:r>
+    </w:p>
+    <w:p>
+      <w:pPr>
+        <w:rPr>
+          <w:sz w:val="24"/>
+          <w:szCs w:val="24"/>
+        </w:rPr>
+      </w:pPr>
+      <w:r>
+        <w:rPr>
+          <w:sz w:val="24"/>
+          <w:szCs w:val="24"/>
+        </w:rPr>
+        <w:t>21. Onde e quando começou a civilização?</w:t>
+      </w:r>
+    </w:p>
+    <w:p>
+      <w:pPr>
+        <w:rPr>
+          <w:sz w:val="24"/>
+          <w:szCs w:val="24"/>
+        </w:rPr>
+      </w:pPr>
+      <w:r>
+        <w:rPr>
+          <w:sz w:val="24"/>
+          <w:szCs w:val="24"/>
+        </w:rPr>
+        <w:t>22. A maioria das pessoas vive em áreas rurais ou urbanas?</w:t>
+      </w:r>
+    </w:p>
+    <w:p>
+      <w:pPr>
+        <w:rPr>
+          <w:sz w:val="24"/>
+          <w:szCs w:val="24"/>
+        </w:rPr>
+      </w:pPr>
+      <w:r>
+        <w:rPr>
+          <w:sz w:val="24"/>
+          <w:szCs w:val="24"/>
+        </w:rPr>
+        <w:t>23. Existe um sistema de classes? Diferentes níveis de cidadania?</w:t>
+      </w:r>
+    </w:p>
+    <w:p>
+      <w:pPr>
+        <w:rPr>
+          <w:sz w:val="24"/>
+          <w:szCs w:val="24"/>
+        </w:rPr>
+      </w:pPr>
+      <w:r>
+        <w:rPr>
+          <w:sz w:val="24"/>
+          <w:szCs w:val="24"/>
+        </w:rPr>
+        <w:t>24. Existe escravidão?</w:t>
+      </w:r>
+    </w:p>
+    <w:p>
+      <w:pPr>
+        <w:rPr>
+          <w:sz w:val="24"/>
+          <w:szCs w:val="24"/>
+        </w:rPr>
+      </w:pPr>
+      <w:r>
+        <w:rPr>
+          <w:sz w:val="24"/>
+          <w:szCs w:val="24"/>
+        </w:rPr>
+        <w:t>25. A mobilidade social é fácil ou difícil?</w:t>
+      </w:r>
+    </w:p>
+    <w:p>
+      <w:pPr>
+        <w:rPr>
+          <w:sz w:val="24"/>
+          <w:szCs w:val="24"/>
+        </w:rPr>
+      </w:pPr>
+    </w:p>
+    <w:p>
+      <w:pPr>
+        <w:rPr>
+          <w:sz w:val="24"/>
+          <w:szCs w:val="24"/>
+        </w:rPr>
+      </w:pPr>
+      <w:r>
+        <w:rPr>
+          <w:sz w:val="24"/>
+          <w:szCs w:val="24"/>
+        </w:rPr>
+        <w:t>Educação</w:t>
+      </w:r>
+    </w:p>
+    <w:p>
+      <w:pPr>
+        <w:rPr>
+          <w:sz w:val="24"/>
+          <w:szCs w:val="24"/>
+        </w:rPr>
+      </w:pPr>
+      <w:r>
+        <w:rPr>
+          <w:sz w:val="24"/>
+          <w:szCs w:val="24"/>
+        </w:rPr>
+        <w:t>27. Existe educação formal?</w:t>
+      </w:r>
+    </w:p>
+    <w:p>
+      <w:pPr>
+        <w:rPr>
+          <w:sz w:val="24"/>
+          <w:szCs w:val="24"/>
+        </w:rPr>
+      </w:pPr>
+      <w:r>
+        <w:rPr>
+          <w:sz w:val="24"/>
+          <w:szCs w:val="24"/>
+        </w:rPr>
+        <w:t>28. Com que idade as crianças começam a escola?</w:t>
+      </w:r>
+    </w:p>
+    <w:p>
+      <w:pPr>
+        <w:rPr>
+          <w:sz w:val="24"/>
+          <w:szCs w:val="24"/>
+        </w:rPr>
+      </w:pPr>
+      <w:r>
+        <w:rPr>
+          <w:sz w:val="24"/>
+          <w:szCs w:val="24"/>
+        </w:rPr>
+        <w:t>29. A educação está disponível para todos ou apenas para alguns grupos?</w:t>
+      </w:r>
+    </w:p>
+    <w:p>
+      <w:pPr>
+        <w:rPr>
+          <w:sz w:val="24"/>
+          <w:szCs w:val="24"/>
+        </w:rPr>
+      </w:pPr>
+      <w:r>
+        <w:rPr>
+          <w:sz w:val="24"/>
+          <w:szCs w:val="24"/>
+        </w:rPr>
+        <w:t>30. Diferentes grupos de pessoas são educados separadamente?</w:t>
+      </w:r>
+    </w:p>
+    <w:p>
+      <w:pPr>
+        <w:rPr>
+          <w:sz w:val="24"/>
+          <w:szCs w:val="24"/>
+        </w:rPr>
+      </w:pPr>
+      <w:r>
+        <w:rPr>
+          <w:sz w:val="24"/>
+          <w:szCs w:val="24"/>
+        </w:rPr>
+        <w:t>31. Existe uma linguagem escrita?</w:t>
+      </w:r>
+    </w:p>
+    <w:p>
+      <w:pPr>
+        <w:rPr>
+          <w:sz w:val="24"/>
+          <w:szCs w:val="24"/>
+        </w:rPr>
+      </w:pPr>
+      <w:r>
+        <w:rPr>
+          <w:sz w:val="24"/>
+          <w:szCs w:val="24"/>
+        </w:rPr>
+        <w:t>32. A maioria das pessoas é alfabetizada ou analfabeta?</w:t>
+      </w:r>
+    </w:p>
+    <w:p>
+      <w:pPr>
+        <w:rPr>
+          <w:sz w:val="24"/>
+          <w:szCs w:val="24"/>
+        </w:rPr>
+      </w:pPr>
+      <w:r>
+        <w:rPr>
+          <w:sz w:val="24"/>
+          <w:szCs w:val="24"/>
+        </w:rPr>
+        <w:t>33. Como são as escolas?</w:t>
+      </w:r>
+    </w:p>
+    <w:p>
+      <w:pPr>
+        <w:rPr>
+          <w:sz w:val="24"/>
+          <w:szCs w:val="24"/>
+        </w:rPr>
+      </w:pPr>
+      <w:r>
+        <w:rPr>
+          <w:sz w:val="24"/>
+          <w:szCs w:val="24"/>
+        </w:rPr>
+        <w:t>34. Para que servem os diferentes tipos de escola?</w:t>
+      </w:r>
+    </w:p>
+    <w:p>
+      <w:pPr>
+        <w:rPr>
+          <w:sz w:val="24"/>
+          <w:szCs w:val="24"/>
+        </w:rPr>
+      </w:pPr>
+    </w:p>
+    <w:p>
+      <w:pPr>
+        <w:rPr>
+          <w:sz w:val="24"/>
+          <w:szCs w:val="24"/>
+        </w:rPr>
+      </w:pPr>
+      <w:r>
+        <w:rPr>
+          <w:sz w:val="24"/>
+          <w:szCs w:val="24"/>
+        </w:rPr>
+        <w:t>Emprego</w:t>
+      </w:r>
+    </w:p>
+    <w:p>
+      <w:pPr>
+        <w:rPr>
+          <w:sz w:val="24"/>
+          <w:szCs w:val="24"/>
+        </w:rPr>
+      </w:pPr>
+      <w:r>
+        <w:rPr>
+          <w:sz w:val="24"/>
+          <w:szCs w:val="24"/>
+        </w:rPr>
+        <w:t>35. O que é um trabalho altamente desejável?</w:t>
+      </w:r>
+    </w:p>
+    <w:p>
+      <w:pPr>
+        <w:rPr>
+          <w:sz w:val="24"/>
+          <w:szCs w:val="24"/>
+        </w:rPr>
+      </w:pPr>
+      <w:r>
+        <w:rPr>
+          <w:sz w:val="24"/>
+          <w:szCs w:val="24"/>
+        </w:rPr>
+        <w:t>36. O que é um trabalho humilde?</w:t>
+      </w:r>
+    </w:p>
+    <w:p>
+      <w:pPr>
+        <w:rPr>
+          <w:sz w:val="24"/>
+          <w:szCs w:val="24"/>
+        </w:rPr>
+      </w:pPr>
+      <w:r>
+        <w:rPr>
+          <w:sz w:val="24"/>
+          <w:szCs w:val="24"/>
+        </w:rPr>
+        <w:t>37. Quais são alguns trabalhos comuns?</w:t>
+      </w:r>
+    </w:p>
+    <w:p>
+      <w:pPr>
+        <w:rPr>
+          <w:sz w:val="24"/>
+          <w:szCs w:val="24"/>
+        </w:rPr>
+      </w:pPr>
+      <w:r>
+        <w:rPr>
+          <w:sz w:val="24"/>
+          <w:szCs w:val="24"/>
+        </w:rPr>
+        <w:t>38. Existem guildas profissionais/institutos/</w:t>
+      </w:r>
+      <w:proofErr w:type="spellStart"/>
+      <w:r>
+        <w:rPr>
+          <w:sz w:val="24"/>
+          <w:szCs w:val="24"/>
+        </w:rPr>
+        <w:t>etc</w:t>
+      </w:r>
+      <w:proofErr w:type="spellEnd"/>
+      <w:r>
+        <w:rPr>
+          <w:sz w:val="24"/>
+          <w:szCs w:val="24"/>
+        </w:rPr>
+        <w:t>?</w:t>
+      </w:r>
+    </w:p>
+    <w:p>
+      <w:pPr>
+        <w:rPr>
+          <w:sz w:val="24"/>
+          <w:szCs w:val="24"/>
+        </w:rPr>
+      </w:pPr>
+      <w:r>
+        <w:rPr>
+          <w:sz w:val="24"/>
+          <w:szCs w:val="24"/>
+        </w:rPr>
+        <w:t>39. Como você entra em uma guilda profissional?</w:t>
+      </w:r>
+    </w:p>
+    <w:p>
+      <w:pPr>
+        <w:rPr>
+          <w:sz w:val="24"/>
+          <w:szCs w:val="24"/>
+        </w:rPr>
+      </w:pPr>
+      <w:r>
+        <w:rPr>
+          <w:sz w:val="24"/>
+          <w:szCs w:val="24"/>
+        </w:rPr>
+        <w:t>40. Quais benefícios você ganha por ser um membro de uma guilda?</w:t>
+      </w:r>
+    </w:p>
+    <w:p>
+      <w:pPr>
+        <w:rPr>
+          <w:sz w:val="24"/>
+          <w:szCs w:val="24"/>
+        </w:rPr>
+      </w:pPr>
+    </w:p>
+    <w:p>
+      <w:pPr>
+        <w:rPr>
+          <w:sz w:val="24"/>
+          <w:szCs w:val="24"/>
+        </w:rPr>
+      </w:pPr>
+      <w:r>
+        <w:rPr>
+          <w:sz w:val="24"/>
+          <w:szCs w:val="24"/>
+        </w:rPr>
+        <w:lastRenderedPageBreak/>
+        <w:t>Agricultura</w:t>
+      </w:r>
+    </w:p>
+    <w:p>
+      <w:pPr>
+        <w:rPr>
+          <w:sz w:val="24"/>
+          <w:szCs w:val="24"/>
+        </w:rPr>
+      </w:pPr>
+      <w:r>
+        <w:rPr>
+          <w:sz w:val="24"/>
+          <w:szCs w:val="24"/>
+        </w:rPr>
+        <w:t>41. Existem animais domesticados?</w:t>
+      </w:r>
+    </w:p>
+    <w:p>
+      <w:pPr>
+        <w:rPr>
+          <w:sz w:val="24"/>
+          <w:szCs w:val="24"/>
+        </w:rPr>
+      </w:pPr>
+      <w:r>
+        <w:rPr>
+          <w:sz w:val="24"/>
+          <w:szCs w:val="24"/>
+        </w:rPr>
+        <w:t>42. Quais são as principais culturas?</w:t>
+      </w:r>
+    </w:p>
+    <w:p>
+      <w:pPr>
+        <w:rPr>
+          <w:sz w:val="24"/>
+          <w:szCs w:val="24"/>
+        </w:rPr>
+      </w:pPr>
+      <w:r>
+        <w:rPr>
+          <w:sz w:val="24"/>
+          <w:szCs w:val="24"/>
+        </w:rPr>
+        <w:t>43. As colheitas são principalmente consumidas localmente ou comercializadas?</w:t>
+      </w:r>
+    </w:p>
+    <w:p>
+      <w:pPr>
+        <w:rPr>
+          <w:sz w:val="24"/>
+          <w:szCs w:val="24"/>
+        </w:rPr>
+      </w:pPr>
+      <w:r>
+        <w:rPr>
+          <w:sz w:val="24"/>
+          <w:szCs w:val="24"/>
+        </w:rPr>
+        <w:t>44. A agricultura é principalmente local ou em escala industrial?</w:t>
+      </w:r>
+    </w:p>
+    <w:p>
+      <w:pPr>
+        <w:rPr>
+          <w:sz w:val="24"/>
+          <w:szCs w:val="24"/>
+        </w:rPr>
+      </w:pPr>
+    </w:p>
+    <w:p>
+      <w:pPr>
+        <w:rPr>
+          <w:sz w:val="24"/>
+          <w:szCs w:val="24"/>
+        </w:rPr>
+      </w:pPr>
+      <w:r>
+        <w:rPr>
+          <w:sz w:val="24"/>
+          <w:szCs w:val="24"/>
+        </w:rPr>
+        <w:t>Troca</w:t>
+      </w:r>
+    </w:p>
+    <w:p>
+      <w:pPr>
+        <w:rPr>
+          <w:sz w:val="24"/>
+          <w:szCs w:val="24"/>
+        </w:rPr>
+      </w:pPr>
+      <w:r>
+        <w:rPr>
+          <w:sz w:val="24"/>
+          <w:szCs w:val="24"/>
+        </w:rPr>
+        <w:t>45. O que é o sistema monetário?</w:t>
+      </w:r>
+    </w:p>
+    <w:p>
+      <w:pPr>
+        <w:rPr>
+          <w:sz w:val="24"/>
+          <w:szCs w:val="24"/>
+        </w:rPr>
+      </w:pPr>
+      <w:r>
+        <w:rPr>
+          <w:sz w:val="24"/>
+          <w:szCs w:val="24"/>
+        </w:rPr>
+        <w:t>46. Existem várias moedas?</w:t>
+      </w:r>
+    </w:p>
+    <w:p>
+      <w:pPr>
+        <w:rPr>
+          <w:sz w:val="24"/>
+          <w:szCs w:val="24"/>
+        </w:rPr>
+      </w:pPr>
+      <w:r>
+        <w:rPr>
+          <w:sz w:val="24"/>
+          <w:szCs w:val="24"/>
+        </w:rPr>
+        <w:t>47. Existe comércio generalizado?</w:t>
+      </w:r>
+    </w:p>
+    <w:p>
+      <w:pPr>
+        <w:rPr>
+          <w:sz w:val="24"/>
+          <w:szCs w:val="24"/>
+        </w:rPr>
+      </w:pPr>
+      <w:r>
+        <w:rPr>
+          <w:sz w:val="24"/>
+          <w:szCs w:val="24"/>
+        </w:rPr>
+        <w:t>48. Quais bens e serviços são comercializados?</w:t>
+      </w:r>
+    </w:p>
+    <w:p>
+      <w:pPr>
+        <w:rPr>
+          <w:sz w:val="24"/>
+          <w:szCs w:val="24"/>
+        </w:rPr>
+      </w:pPr>
+    </w:p>
+    <w:p>
+      <w:pPr>
+        <w:rPr>
+          <w:sz w:val="24"/>
+          <w:szCs w:val="24"/>
+        </w:rPr>
+      </w:pPr>
+      <w:r>
+        <w:rPr>
+          <w:sz w:val="24"/>
+          <w:szCs w:val="24"/>
+        </w:rPr>
+        <w:t>Conflito</w:t>
+      </w:r>
+    </w:p>
+    <w:p>
+      <w:pPr>
+        <w:rPr>
+          <w:sz w:val="24"/>
+          <w:szCs w:val="24"/>
+        </w:rPr>
+      </w:pPr>
+      <w:r>
+        <w:rPr>
+          <w:sz w:val="24"/>
+          <w:szCs w:val="24"/>
+        </w:rPr>
+        <w:t>49. Existe uma forma de polícia?</w:t>
+      </w:r>
+    </w:p>
+    <w:p>
+      <w:pPr>
+        <w:rPr>
+          <w:sz w:val="24"/>
+          <w:szCs w:val="24"/>
+        </w:rPr>
+      </w:pPr>
+      <w:r>
+        <w:rPr>
+          <w:sz w:val="24"/>
+          <w:szCs w:val="24"/>
+        </w:rPr>
+        <w:t>50. Existe um exército formal?</w:t>
+      </w:r>
+    </w:p>
+    <w:p>
+      <w:pPr>
+        <w:rPr>
+          <w:sz w:val="24"/>
+          <w:szCs w:val="24"/>
+        </w:rPr>
+      </w:pPr>
+      <w:r>
+        <w:rPr>
+          <w:sz w:val="24"/>
+          <w:szCs w:val="24"/>
+        </w:rPr>
+        <w:t>51. Como os transgressores são julgados e punidos?</w:t>
+      </w:r>
+    </w:p>
+    <w:p>
+      <w:pPr>
+        <w:rPr>
+          <w:sz w:val="24"/>
+          <w:szCs w:val="24"/>
+        </w:rPr>
+      </w:pPr>
+      <w:r>
+        <w:rPr>
+          <w:sz w:val="24"/>
+          <w:szCs w:val="24"/>
+        </w:rPr>
+        <w:t>52. Criminosos são comuns ou raros?</w:t>
+      </w:r>
+    </w:p>
+    <w:p>
+      <w:pPr>
+        <w:rPr>
+          <w:sz w:val="24"/>
+          <w:szCs w:val="24"/>
+        </w:rPr>
+      </w:pPr>
+      <w:r>
+        <w:rPr>
+          <w:sz w:val="24"/>
+          <w:szCs w:val="24"/>
+        </w:rPr>
+        <w:t>53. Existe um militar? Como é?</w:t>
+      </w:r>
+    </w:p>
+    <w:p>
+      <w:pPr>
+        <w:rPr>
+          <w:sz w:val="24"/>
+          <w:szCs w:val="24"/>
+        </w:rPr>
+      </w:pPr>
+      <w:r>
+        <w:rPr>
+          <w:sz w:val="24"/>
+          <w:szCs w:val="24"/>
+        </w:rPr>
+        <w:t>54. As relações com as regiões vizinhas são amigáveis ou hostis?</w:t>
+      </w:r>
+    </w:p>
+    <w:p>
+      <w:pPr>
+        <w:rPr>
+          <w:sz w:val="24"/>
+          <w:szCs w:val="24"/>
+        </w:rPr>
+      </w:pPr>
+      <w:r>
+        <w:rPr>
+          <w:sz w:val="24"/>
+          <w:szCs w:val="24"/>
+        </w:rPr>
+        <w:t>55. Existe algum risco de guerra civil?</w:t>
+      </w:r>
+    </w:p>
+    <w:p>
+      <w:pPr>
+        <w:rPr>
+          <w:sz w:val="24"/>
+          <w:szCs w:val="24"/>
+        </w:rPr>
+      </w:pPr>
+      <w:r>
+        <w:rPr>
+          <w:sz w:val="24"/>
+          <w:szCs w:val="24"/>
+        </w:rPr>
+        <w:t>56. Há conflito generalizado?</w:t>
+      </w:r>
+    </w:p>
+    <w:p>
+      <w:pPr>
+        <w:rPr>
+          <w:sz w:val="24"/>
+          <w:szCs w:val="24"/>
+        </w:rPr>
+      </w:pPr>
+      <w:r>
+        <w:rPr>
+          <w:sz w:val="24"/>
+          <w:szCs w:val="24"/>
+        </w:rPr>
+        <w:t>57. Há quanto tempo foi a guerra mais recente?</w:t>
+      </w:r>
+    </w:p>
+    <w:p>
+      <w:pPr>
+        <w:rPr>
+          <w:sz w:val="24"/>
+          <w:szCs w:val="24"/>
+        </w:rPr>
+      </w:pPr>
+      <w:r>
+        <w:rPr>
+          <w:sz w:val="24"/>
+          <w:szCs w:val="24"/>
+        </w:rPr>
+        <w:t>58. Quão prejudicial foi a guerra mais recente?</w:t>
+      </w:r>
+    </w:p>
+    <w:p>
+      <w:pPr>
+        <w:rPr>
+          <w:sz w:val="24"/>
+          <w:szCs w:val="24"/>
+        </w:rPr>
+      </w:pPr>
+      <w:r>
+        <w:rPr>
+          <w:sz w:val="24"/>
+          <w:szCs w:val="24"/>
+        </w:rPr>
+        <w:t>59. Qual foi a causa da guerra mais recente?</w:t>
       </w:r>
     </w:p>
     <w:p>

</xml_diff>

<commit_message>
finished world-building for now
</commit_message>
<xml_diff>
--- a/narrative/mundo-jogo.docx
+++ b/narrative/mundo-jogo.docx
@@ -2136,7 +2136,809 @@
           <w:sz w:val="24"/>
           <w:szCs w:val="24"/>
         </w:rPr>
-        <w:t xml:space="preserve"> O mais comum é, contudo, o homicídio durante a noite, longe dos olhares de todos, para a posterior venda de carne humana para a confeção de seringas alimentares, ou ainda o saqueio de cadáveres de cemitérios, para o mesmos fins.</w:t>
+        <w:t xml:space="preserve"> O mais comum é, contudo, o homicídio durante a noite, longe dos olhares de todos, para a posterior venda de carne humana para a confeção de seringas alimentares, ou ainda o saqueio de cadáveres de cemitérios, para </w:t>
+      </w:r>
+      <w:r>
+        <w:rPr>
+          <w:sz w:val="24"/>
+          <w:szCs w:val="24"/>
+        </w:rPr>
+        <w:t>os mesmos fins</w:t>
+      </w:r>
+      <w:r>
+        <w:rPr>
+          <w:sz w:val="24"/>
+          <w:szCs w:val="24"/>
+        </w:rPr>
+        <w:t>.</w:t>
+      </w:r>
+    </w:p>
+    <w:p>
+      <w:pPr>
+        <w:rPr>
+          <w:sz w:val="24"/>
+          <w:szCs w:val="24"/>
+        </w:rPr>
+      </w:pPr>
+    </w:p>
+    <w:p>
+      <w:pPr>
+        <w:rPr>
+          <w:sz w:val="24"/>
+          <w:szCs w:val="24"/>
+        </w:rPr>
+      </w:pPr>
+      <w:r>
+        <w:rPr>
+          <w:sz w:val="24"/>
+          <w:szCs w:val="24"/>
+        </w:rPr>
+        <w:t>Cultura</w:t>
+      </w:r>
+    </w:p>
+    <w:p>
+      <w:pPr>
+        <w:rPr>
+          <w:sz w:val="24"/>
+          <w:szCs w:val="24"/>
+        </w:rPr>
+      </w:pPr>
+      <w:r>
+        <w:rPr>
+          <w:sz w:val="24"/>
+          <w:szCs w:val="24"/>
+        </w:rPr>
+        <w:t xml:space="preserve">Família e </w:t>
+      </w:r>
+      <w:r>
+        <w:rPr>
+          <w:sz w:val="24"/>
+          <w:szCs w:val="24"/>
+        </w:rPr>
+        <w:t>Relacionamentos</w:t>
+      </w:r>
+    </w:p>
+    <w:p>
+      <w:pPr>
+        <w:rPr>
+          <w:sz w:val="24"/>
+          <w:szCs w:val="24"/>
+        </w:rPr>
+      </w:pPr>
+      <w:r>
+        <w:rPr>
+          <w:sz w:val="24"/>
+          <w:szCs w:val="24"/>
+        </w:rPr>
+        <w:t>Uma família normal é constituída por um casal de géneros distintos (um homem e uma mulher), que se juntam.</w:t>
+      </w:r>
+    </w:p>
+    <w:p>
+      <w:pPr>
+        <w:rPr>
+          <w:sz w:val="24"/>
+          <w:szCs w:val="24"/>
+        </w:rPr>
+      </w:pPr>
+      <w:r>
+        <w:rPr>
+          <w:sz w:val="24"/>
+          <w:szCs w:val="24"/>
+        </w:rPr>
+        <w:t>Devido ao fenómeno natural que causou uma grande descida das temperaturas, o ser humano perdeu a sua capacidade de reprodução por meios naturais, ou seja, através do ato sexual. Isto também foi estimulado e despoletado devido à desvalorização dos sentimentos e emoções, crença creditada pelo presidente, pois não contribui para o crescimento de uma superpotência mundial nem para, a longo prazo, a uma maior felicidade e bem-estar dos cidadãos quando, graças a estas medidas, se atingir uma temperatura superior e mais amena para a vivência humana – o importante é laborar e não perder radiação infravermelha nesse tipo de atos e carinho obscenos. Assim, os recém-nascidos são desenvolvidos em laboratório, e cada casal deve, num prazo entre 1 por ano a 1 em cada quatro anos, reclamar o seu novo filho que deve ser criado como seu. Também não é comum haver cumplicidade e carinho entre um casal nem de um casal para com os seus filhos, porque mais uma vez, essa energia que está a ser gasta deve ser completamente recolhida e despendida no ato de trabalhar.</w:t>
+      </w:r>
+      <w:r>
+        <w:rPr>
+          <w:sz w:val="24"/>
+          <w:szCs w:val="24"/>
+        </w:rPr>
+        <w:t xml:space="preserve"> Assim, as pessoas juntam-se não por amor, mas mais por necessidade e obrigação, apesar de, regra geral, escolherem como parceiro algum conhecido de infância ou vizinho arranjado.</w:t>
+      </w:r>
+    </w:p>
+    <w:p>
+      <w:pPr>
+        <w:rPr>
+          <w:sz w:val="24"/>
+          <w:szCs w:val="24"/>
+        </w:rPr>
+      </w:pPr>
+      <w:r>
+        <w:rPr>
+          <w:sz w:val="24"/>
+          <w:szCs w:val="24"/>
+        </w:rPr>
+        <w:t xml:space="preserve">Note-se, no entanto, que nem o macho, nem a fêmea humanos, perderam os seus instintos e desejos sexuais – e daí que seja bastante comum o frequentar de espaços como bares de alterne que, sendo bastante procurados, e mesmo com serviços a custarem apenas 2 </w:t>
+      </w:r>
+      <w:proofErr w:type="spellStart"/>
+      <w:r>
+        <w:rPr>
+          <w:i/>
+          <w:iCs/>
+          <w:sz w:val="24"/>
+          <w:szCs w:val="24"/>
+        </w:rPr>
+        <w:t>hirus</w:t>
+      </w:r>
+      <w:proofErr w:type="spellEnd"/>
+      <w:r>
+        <w:rPr>
+          <w:sz w:val="24"/>
+          <w:szCs w:val="24"/>
+        </w:rPr>
+        <w:t xml:space="preserve">, sejam lugares onde se cria um elevado rendimento, parecido ao que seria na atualidade a uma economia de escala. </w:t>
+      </w:r>
+      <w:r>
+        <w:rPr>
+          <w:sz w:val="24"/>
+          <w:szCs w:val="24"/>
+        </w:rPr>
+        <w:t xml:space="preserve">Ambos os sexos também, e respetivamente, não perderam as suas capacidades de ejacular e de ovular (e/ou </w:t>
+      </w:r>
+      <w:r>
+        <w:rPr>
+          <w:sz w:val="24"/>
+          <w:szCs w:val="24"/>
+        </w:rPr>
+        <w:lastRenderedPageBreak/>
+        <w:t xml:space="preserve">menstruar), </w:t>
+      </w:r>
+      <w:r>
+        <w:rPr>
+          <w:sz w:val="24"/>
+          <w:szCs w:val="24"/>
+        </w:rPr>
+        <w:t>mas o processo de fecundação e de evolução do embrião e feto tem de ser feito a nível artificial.</w:t>
+      </w:r>
+    </w:p>
+    <w:p>
+      <w:pPr>
+        <w:rPr>
+          <w:sz w:val="24"/>
+          <w:szCs w:val="24"/>
+        </w:rPr>
+      </w:pPr>
+    </w:p>
+    <w:p>
+      <w:pPr>
+        <w:rPr>
+          <w:sz w:val="24"/>
+          <w:szCs w:val="24"/>
+        </w:rPr>
+      </w:pPr>
+      <w:r>
+        <w:rPr>
+          <w:sz w:val="24"/>
+          <w:szCs w:val="24"/>
+        </w:rPr>
+        <w:t>Regras sociais</w:t>
+      </w:r>
+    </w:p>
+    <w:p>
+      <w:pPr>
+        <w:rPr>
+          <w:sz w:val="24"/>
+          <w:szCs w:val="24"/>
+        </w:rPr>
+      </w:pPr>
+      <w:r>
+        <w:rPr>
+          <w:sz w:val="24"/>
+          <w:szCs w:val="24"/>
+        </w:rPr>
+        <w:t>Nesta sociedade, é considerado grosseiro mostrar qualquer tipo de emoção, porque isto leva a um gasto desnecessário de energia que deve ser uma exceção à regra (sendo a exceção, nomeadamente, o frequentar de profissionais do sexo).</w:t>
+      </w:r>
+    </w:p>
+    <w:p>
+      <w:pPr>
+        <w:rPr>
+          <w:sz w:val="24"/>
+          <w:szCs w:val="24"/>
+        </w:rPr>
+      </w:pPr>
+      <w:r>
+        <w:rPr>
+          <w:sz w:val="24"/>
+          <w:szCs w:val="24"/>
+        </w:rPr>
+        <w:t>As pessoas vivem tipicamente felizes e esperançosas quanto ao seu futuro ao acreditarem piamente nas palavras e ações do seu presidente, apesar de ser uma felicidade bastante superficial que, no fundo, não as satisfaz enquanto pessoas, fazendo-as viver constantemente por baixo de uma névoa, mesmo que as mesmas não se deem conta disso.</w:t>
+      </w:r>
+    </w:p>
+    <w:p>
+      <w:pPr>
+        <w:rPr>
+          <w:sz w:val="24"/>
+          <w:szCs w:val="24"/>
+        </w:rPr>
+      </w:pPr>
+      <w:r>
+        <w:rPr>
+          <w:sz w:val="24"/>
+          <w:szCs w:val="24"/>
+        </w:rPr>
+        <w:t>A cultura valoriza mais a força e a riqueza do que a compaixão e generosidade.</w:t>
+      </w:r>
+    </w:p>
+    <w:p>
+      <w:pPr>
+        <w:rPr>
+          <w:sz w:val="24"/>
+          <w:szCs w:val="24"/>
+        </w:rPr>
+      </w:pPr>
+    </w:p>
+    <w:p>
+      <w:pPr>
+        <w:rPr>
+          <w:sz w:val="24"/>
+          <w:szCs w:val="24"/>
+        </w:rPr>
+      </w:pPr>
+      <w:r>
+        <w:rPr>
+          <w:sz w:val="24"/>
+          <w:szCs w:val="24"/>
+        </w:rPr>
+        <w:t>Comida</w:t>
+      </w:r>
+    </w:p>
+    <w:p>
+      <w:pPr>
+        <w:rPr>
+          <w:sz w:val="24"/>
+          <w:szCs w:val="24"/>
+        </w:rPr>
+      </w:pPr>
+      <w:r>
+        <w:rPr>
+          <w:sz w:val="24"/>
+          <w:szCs w:val="24"/>
+        </w:rPr>
+        <w:t xml:space="preserve">A comida como tipicamente a conhecemos é incomum neste mundo – apenas atingível às famílias mais ricas. A refeição básica de uma família mais pobre corresponde à compra ilegal de </w:t>
+      </w:r>
+      <w:r>
+        <w:rPr>
+          <w:i/>
+          <w:iCs/>
+          <w:sz w:val="24"/>
+          <w:szCs w:val="24"/>
+        </w:rPr>
+        <w:t>shots</w:t>
+      </w:r>
+      <w:r>
+        <w:rPr>
+          <w:sz w:val="24"/>
+          <w:szCs w:val="24"/>
+        </w:rPr>
+        <w:t xml:space="preserve"> de seringas, que contêm os nutrientes necessários e substituem uma refeição, para além de serem muito mais baratas, custando apenas 2 </w:t>
+      </w:r>
+      <w:proofErr w:type="spellStart"/>
+      <w:r>
+        <w:rPr>
+          <w:i/>
+          <w:iCs/>
+          <w:sz w:val="24"/>
+          <w:szCs w:val="24"/>
+        </w:rPr>
+        <w:t>hirus</w:t>
+      </w:r>
+      <w:proofErr w:type="spellEnd"/>
+      <w:r>
+        <w:rPr>
+          <w:sz w:val="24"/>
+          <w:szCs w:val="24"/>
+        </w:rPr>
+        <w:t xml:space="preserve"> cada.</w:t>
+      </w:r>
+    </w:p>
+    <w:p>
+      <w:pPr>
+        <w:rPr>
+          <w:sz w:val="24"/>
+          <w:szCs w:val="24"/>
+        </w:rPr>
+      </w:pPr>
+      <w:r>
+        <w:rPr>
+          <w:sz w:val="24"/>
+          <w:szCs w:val="24"/>
+        </w:rPr>
+        <w:t>Foi enunciado de que o mais ordinário é os mais pobres servirem-se deste tipo de alimentação, mas isto não é necessariamente uma regra, é apenas a alimentação que é usufruída na maioria das refeições. De vez em quando, é possível observar-se uma família a</w:t>
+      </w:r>
+      <w:r>
+        <w:rPr>
+          <w:sz w:val="24"/>
+          <w:szCs w:val="24"/>
+        </w:rPr>
+        <w:t xml:space="preserve"> comer pão com maçã assado no forno, sobretudo aos domingos, acompanhado de alguma refeição tipicamente focada em hidratos de carbono – para dar uma maior energia – como massas e arroz. A escolha desta “comida tradicional”, o pão com maçã assado no forno, deve-se que o pão é considerado, normalmente, o alimento indispensável no nosso mundo real, ao qual é juntada a maçã, o fruto proibido de Adão e Eva – representando, neste caso, uma mudança à rotina, uma quebra da regra, um gasto desnecessário e que apenas serve para o prazer do paladar.</w:t>
+      </w:r>
+    </w:p>
+    <w:p>
+      <w:pPr>
+        <w:rPr>
+          <w:sz w:val="24"/>
+          <w:szCs w:val="24"/>
+        </w:rPr>
+      </w:pPr>
+      <w:r>
+        <w:rPr>
+          <w:sz w:val="24"/>
+          <w:szCs w:val="24"/>
+        </w:rPr>
+        <w:t xml:space="preserve">Todas as casas, e mesmo que não usufruam com a devida regularidade das mesmas, possuem uma cozinha com os utensílios básicos como tachos, panelas, copos, canecas e talheres – numa tentativa desesperada do presidente em fazer mostrar de que todas as famílias conseguem atingir esse grau de satisfação humana em possuir dinheiro para os usar (ao cozinhar e alimentar-se), para além do próprio negligenciar o estado real dos seus subordinados, pretendendo apenas manter uma aparência de estabilidade (lembrar-se do número 8 e dos conceitos de perfeição e harmonia). </w:t>
+      </w:r>
+    </w:p>
+    <w:p>
+      <w:pPr>
+        <w:rPr>
+          <w:sz w:val="24"/>
+          <w:szCs w:val="24"/>
+        </w:rPr>
+      </w:pPr>
+    </w:p>
+    <w:p>
+      <w:pPr>
+        <w:rPr>
+          <w:sz w:val="24"/>
+          <w:szCs w:val="24"/>
+        </w:rPr>
+      </w:pPr>
+    </w:p>
+    <w:p>
+      <w:pPr>
+        <w:rPr>
+          <w:sz w:val="24"/>
+          <w:szCs w:val="24"/>
+        </w:rPr>
+      </w:pPr>
+      <w:r>
+        <w:rPr>
+          <w:sz w:val="24"/>
+          <w:szCs w:val="24"/>
+        </w:rPr>
+        <w:lastRenderedPageBreak/>
+        <w:t>Arte</w:t>
+      </w:r>
+    </w:p>
+    <w:p>
+      <w:pPr>
+        <w:rPr>
+          <w:sz w:val="24"/>
+          <w:szCs w:val="24"/>
+        </w:rPr>
+      </w:pPr>
+      <w:r>
+        <w:rPr>
+          <w:sz w:val="24"/>
+          <w:szCs w:val="24"/>
+        </w:rPr>
+        <w:t>A arte é desprovida de qualquer uso prático, pelo que é deliberadamente descartada.</w:t>
+      </w:r>
+    </w:p>
+    <w:p>
+      <w:pPr>
+        <w:rPr>
+          <w:sz w:val="24"/>
+          <w:szCs w:val="24"/>
+        </w:rPr>
+      </w:pPr>
+    </w:p>
+    <w:p>
+      <w:pPr>
+        <w:rPr>
+          <w:sz w:val="24"/>
+          <w:szCs w:val="24"/>
+        </w:rPr>
+      </w:pPr>
+      <w:r>
+        <w:rPr>
+          <w:sz w:val="24"/>
+          <w:szCs w:val="24"/>
+        </w:rPr>
+        <w:t>Religião</w:t>
+      </w:r>
+    </w:p>
+    <w:p>
+      <w:pPr>
+        <w:rPr>
+          <w:sz w:val="24"/>
+          <w:szCs w:val="24"/>
+        </w:rPr>
+      </w:pPr>
+      <w:r>
+        <w:rPr>
+          <w:sz w:val="24"/>
+          <w:szCs w:val="24"/>
+        </w:rPr>
+        <w:t xml:space="preserve">Previamente à catástrofe de 2112, em que a disposição dos continentes era semelhante à encontrada nos dias atuais, as pessoas acreditavam no conceito universal de Deus, apesar de existirem diversas religiões à data. </w:t>
+      </w:r>
+    </w:p>
+    <w:p>
+      <w:pPr>
+        <w:rPr>
+          <w:sz w:val="24"/>
+          <w:szCs w:val="24"/>
+        </w:rPr>
+      </w:pPr>
+      <w:r>
+        <w:rPr>
+          <w:sz w:val="24"/>
+          <w:szCs w:val="24"/>
+        </w:rPr>
+        <w:t xml:space="preserve">Porém, e após esse evento e a negligência de Deus às preces dos seus crentes (que, no jogo, será nomeadamente abordada através da letra da primeira música, designada por </w:t>
+      </w:r>
+      <w:proofErr w:type="spellStart"/>
+      <w:r>
+        <w:rPr>
+          <w:i/>
+          <w:iCs/>
+          <w:sz w:val="24"/>
+          <w:szCs w:val="24"/>
+        </w:rPr>
+        <w:t>Intoxicated</w:t>
+      </w:r>
+      <w:proofErr w:type="spellEnd"/>
+      <w:r>
+        <w:rPr>
+          <w:i/>
+          <w:iCs/>
+          <w:sz w:val="24"/>
+          <w:szCs w:val="24"/>
+        </w:rPr>
+        <w:t xml:space="preserve"> Lies</w:t>
+      </w:r>
+      <w:r>
+        <w:rPr>
+          <w:sz w:val="24"/>
+          <w:szCs w:val="24"/>
+        </w:rPr>
+        <w:t xml:space="preserve">), adicionado à subida de poder de </w:t>
+      </w:r>
+      <w:proofErr w:type="spellStart"/>
+      <w:r>
+        <w:rPr>
+          <w:sz w:val="24"/>
+          <w:szCs w:val="24"/>
+        </w:rPr>
+        <w:t>Hirohito</w:t>
+      </w:r>
+      <w:proofErr w:type="spellEnd"/>
+      <w:r>
+        <w:rPr>
+          <w:sz w:val="24"/>
+          <w:szCs w:val="24"/>
+        </w:rPr>
+        <w:t xml:space="preserve"> na mesma época e o sucesso a curto prazo das suas medidas, fez com que muitos deixassem de ter fé – ou melhor explorando, deixassem de ter fé num Deus divino, passando a acreditar num Deus térreo.</w:t>
+      </w:r>
+    </w:p>
+    <w:p>
+      <w:pPr>
+        <w:rPr>
+          <w:sz w:val="24"/>
+          <w:szCs w:val="24"/>
+        </w:rPr>
+      </w:pPr>
+    </w:p>
+    <w:p>
+      <w:pPr>
+        <w:rPr>
+          <w:sz w:val="24"/>
+          <w:szCs w:val="24"/>
+        </w:rPr>
+      </w:pPr>
+      <w:r>
+        <w:rPr>
+          <w:sz w:val="24"/>
+          <w:szCs w:val="24"/>
+        </w:rPr>
+        <w:t>Idioma</w:t>
+      </w:r>
+    </w:p>
+    <w:p>
+      <w:pPr>
+        <w:rPr>
+          <w:sz w:val="24"/>
+          <w:szCs w:val="24"/>
+        </w:rPr>
+      </w:pPr>
+      <w:r>
+        <w:rPr>
+          <w:sz w:val="24"/>
+          <w:szCs w:val="24"/>
+        </w:rPr>
+        <w:t xml:space="preserve">A linguagem comum para toda a população é o Esperanto, língua de fácil aprendizagem e que promove a esperança de um mundo melhor e unido. Todavia, é encarado com naturalidade que a maioria dos indivíduos conheça mais do que um idioma, nomeadamente o seu idioma original. </w:t>
+      </w:r>
+    </w:p>
+    <w:p>
+      <w:pPr>
+        <w:rPr>
+          <w:sz w:val="24"/>
+          <w:szCs w:val="24"/>
+        </w:rPr>
+      </w:pPr>
+    </w:p>
+    <w:p>
+      <w:pPr>
+        <w:rPr>
+          <w:sz w:val="24"/>
+          <w:szCs w:val="24"/>
+        </w:rPr>
+      </w:pPr>
+      <w:r>
+        <w:rPr>
+          <w:sz w:val="24"/>
+          <w:szCs w:val="24"/>
+        </w:rPr>
+        <w:t>Arquitetura</w:t>
+      </w:r>
+    </w:p>
+    <w:p>
+      <w:pPr>
+        <w:rPr>
+          <w:sz w:val="24"/>
+          <w:szCs w:val="24"/>
+        </w:rPr>
+      </w:pPr>
+      <w:r>
+        <w:rPr>
+          <w:sz w:val="24"/>
+          <w:szCs w:val="24"/>
+        </w:rPr>
+        <w:t xml:space="preserve">Todas as localidades são essencialmente formadas por aglomerados constantes de apartamentos que permitem o abrigo a um crescente aumento do número de pessoas em circulação. </w:t>
+      </w:r>
+    </w:p>
+    <w:p>
+      <w:pPr>
+        <w:rPr>
+          <w:sz w:val="24"/>
+          <w:szCs w:val="24"/>
+        </w:rPr>
+      </w:pPr>
+    </w:p>
+    <w:p>
+      <w:pPr>
+        <w:rPr>
+          <w:sz w:val="24"/>
+          <w:szCs w:val="24"/>
+        </w:rPr>
+      </w:pPr>
+      <w:r>
+        <w:rPr>
+          <w:sz w:val="24"/>
+          <w:szCs w:val="24"/>
+        </w:rPr>
+        <w:t xml:space="preserve">Vestuário </w:t>
+      </w:r>
+      <w:r>
+        <w:rPr>
+          <w:sz w:val="24"/>
+          <w:szCs w:val="24"/>
+        </w:rPr>
+        <w:t xml:space="preserve">e </w:t>
+      </w:r>
+      <w:r>
+        <w:rPr>
+          <w:sz w:val="24"/>
+          <w:szCs w:val="24"/>
+        </w:rPr>
+        <w:t>Moda</w:t>
+      </w:r>
+    </w:p>
+    <w:p>
+      <w:pPr>
+        <w:rPr>
+          <w:sz w:val="24"/>
+          <w:szCs w:val="24"/>
+        </w:rPr>
+      </w:pPr>
+      <w:r>
+        <w:rPr>
+          <w:sz w:val="24"/>
+          <w:szCs w:val="24"/>
+        </w:rPr>
+        <w:t xml:space="preserve">As pessoas vestem, tendencialmente, roupa escura e monocromática, nomeadamente tons de preto, azul, e </w:t>
+      </w:r>
+      <w:r>
+        <w:rPr>
+          <w:sz w:val="24"/>
+          <w:szCs w:val="24"/>
+        </w:rPr>
+        <w:t>cinzento-escuro</w:t>
+      </w:r>
+      <w:r>
+        <w:rPr>
+          <w:sz w:val="24"/>
+          <w:szCs w:val="24"/>
+        </w:rPr>
+        <w:t xml:space="preserve">, permitindo assim reter o calor. </w:t>
+      </w:r>
+    </w:p>
+    <w:p>
+      <w:pPr>
+        <w:rPr>
+          <w:sz w:val="24"/>
+          <w:szCs w:val="24"/>
+        </w:rPr>
+      </w:pPr>
+    </w:p>
+    <w:p>
+      <w:pPr>
+        <w:rPr>
+          <w:sz w:val="24"/>
+          <w:szCs w:val="24"/>
+        </w:rPr>
+      </w:pPr>
+      <w:r>
+        <w:rPr>
+          <w:sz w:val="24"/>
+          <w:szCs w:val="24"/>
+        </w:rPr>
+        <w:t>Entretenimento</w:t>
+      </w:r>
+      <w:r>
+        <w:rPr>
+          <w:sz w:val="24"/>
+          <w:szCs w:val="24"/>
+        </w:rPr>
+        <w:t xml:space="preserve"> e</w:t>
+      </w:r>
+      <w:r>
+        <w:rPr>
+          <w:sz w:val="24"/>
+          <w:szCs w:val="24"/>
+        </w:rPr>
+        <w:t xml:space="preserve"> Comemorações</w:t>
+      </w:r>
+    </w:p>
+    <w:p>
+      <w:pPr>
+        <w:rPr>
+          <w:sz w:val="24"/>
+          <w:szCs w:val="24"/>
+        </w:rPr>
+      </w:pPr>
+      <w:r>
+        <w:rPr>
+          <w:sz w:val="24"/>
+          <w:szCs w:val="24"/>
+        </w:rPr>
+        <w:t>A forma de entretenimento mais popular é frequentar tascas e bares de alterne.</w:t>
+      </w:r>
+    </w:p>
+    <w:p>
+      <w:pPr>
+        <w:rPr>
+          <w:sz w:val="24"/>
+          <w:szCs w:val="24"/>
+        </w:rPr>
+      </w:pPr>
+      <w:r>
+        <w:rPr>
+          <w:sz w:val="24"/>
+          <w:szCs w:val="24"/>
+        </w:rPr>
+        <w:t xml:space="preserve">Não há a celebração do casamento, uma vez que é interpretado como um dever obrigatório de ser cumprido, e não como um ato de amor. Relativamente a um funeral, é comum vestir-se a roupa para o trabalho mais escura que haja em casa, para logo após o evento se possa voltar a laborar. Num funeral apenas há o falecido, dois </w:t>
+      </w:r>
+      <w:r>
+        <w:rPr>
+          <w:sz w:val="24"/>
+          <w:szCs w:val="24"/>
+        </w:rPr>
+        <w:lastRenderedPageBreak/>
+        <w:t>coveiros e um acompanhante, o mínimo de pessoal necessário para a realização de uma pequena cerimónia de respeito sem comprometer os encargos diários da maioria que, desta forma, pode continuar nos seus afazeres.</w:t>
+      </w:r>
+    </w:p>
+    <w:p>
+      <w:pPr>
+        <w:rPr>
+          <w:sz w:val="24"/>
+          <w:szCs w:val="24"/>
+        </w:rPr>
+      </w:pPr>
+    </w:p>
+    <w:p>
+      <w:pPr>
+        <w:rPr>
+          <w:sz w:val="24"/>
+          <w:szCs w:val="24"/>
+        </w:rPr>
+      </w:pPr>
+      <w:r>
+        <w:rPr>
+          <w:sz w:val="24"/>
+          <w:szCs w:val="24"/>
+        </w:rPr>
+        <w:t>Magia e Tecnologia</w:t>
+      </w:r>
+    </w:p>
+    <w:p>
+      <w:pPr>
+        <w:rPr>
+          <w:sz w:val="24"/>
+          <w:szCs w:val="24"/>
+        </w:rPr>
+      </w:pPr>
+      <w:r>
+        <w:rPr>
+          <w:sz w:val="24"/>
+          <w:szCs w:val="24"/>
+        </w:rPr>
+        <w:t xml:space="preserve">Não existe qualquer tipo de magia neste mundo, exceto uma qualidade que o protagonista irá ter a habilidade de provocar – quebrar o gelo e levar pessoais à vida novamente, sendo este poder de origem desconhecida. </w:t>
+      </w:r>
+    </w:p>
+    <w:p>
+      <w:pPr>
+        <w:rPr>
+          <w:sz w:val="24"/>
+          <w:szCs w:val="24"/>
+        </w:rPr>
+      </w:pPr>
+    </w:p>
+    <w:p>
+      <w:pPr>
+        <w:rPr>
+          <w:sz w:val="24"/>
+          <w:szCs w:val="24"/>
+        </w:rPr>
+      </w:pPr>
+      <w:r>
+        <w:rPr>
+          <w:sz w:val="24"/>
+          <w:szCs w:val="24"/>
+        </w:rPr>
+        <w:t>Ciência e Tecnologia</w:t>
+      </w:r>
+    </w:p>
+    <w:p>
+      <w:pPr>
+        <w:rPr>
+          <w:sz w:val="24"/>
+          <w:szCs w:val="24"/>
+        </w:rPr>
+      </w:pPr>
+      <w:r>
+        <w:rPr>
+          <w:sz w:val="24"/>
+          <w:szCs w:val="24"/>
+        </w:rPr>
+        <w:t>As leis da natureza e física são iguais às do nosso planeta na atualidade – até porque a ação desenrola-se no nosso planeta, mas anos mais tarde.</w:t>
+      </w:r>
+    </w:p>
+    <w:p>
+      <w:pPr>
+        <w:rPr>
+          <w:sz w:val="24"/>
+          <w:szCs w:val="24"/>
+        </w:rPr>
+      </w:pPr>
+      <w:r>
+        <w:rPr>
+          <w:sz w:val="24"/>
+          <w:szCs w:val="24"/>
+        </w:rPr>
+        <w:t xml:space="preserve">O nível de tecnologia é moderado, sendo os principais tópicos na qual é aplicada a inseminação </w:t>
+      </w:r>
+      <w:r>
+        <w:rPr>
+          <w:i/>
+          <w:iCs/>
+          <w:sz w:val="24"/>
+          <w:szCs w:val="24"/>
+        </w:rPr>
+        <w:t>in vitro</w:t>
+      </w:r>
+      <w:r>
+        <w:rPr>
+          <w:sz w:val="24"/>
+          <w:szCs w:val="24"/>
+        </w:rPr>
+        <w:t xml:space="preserve"> e posterior desenvolvimento do ser vivo, </w:t>
+      </w:r>
+      <w:r>
+        <w:rPr>
+          <w:sz w:val="24"/>
+          <w:szCs w:val="24"/>
+        </w:rPr>
+        <w:t>o desenvolvimento de estufas com sol artificial para cultivo e criação de gado e a alimentação através de seringas.</w:t>
       </w:r>
     </w:p>
     <w:p>

</xml_diff>